<commit_message>
resume updated to server
</commit_message>
<xml_diff>
--- a/Profile.docx
+++ b/Profile.docx
@@ -4,7 +4,7 @@
   <w:body>
     <w:tbl>
       <w:tblPr>
-        <w:tblW w:w="5003" w:type="pct"/>
+        <w:tblW w:w="5039" w:type="pct"/>
         <w:tblLayout w:type="fixed"/>
         <w:tblCellMar>
           <w:left w:w="115" w:type="dxa"/>
@@ -15,7 +15,7 @@
       <w:tblGrid>
         <w:gridCol w:w="4499"/>
         <w:gridCol w:w="450"/>
-        <w:gridCol w:w="6578"/>
+        <w:gridCol w:w="6661"/>
       </w:tblGrid>
       <w:tr>
         <w:trPr>
@@ -23,7 +23,7 @@
         </w:trPr>
         <w:tc>
           <w:tcPr>
-            <w:tcW w:w="4495" w:type="dxa"/>
+            <w:tcW w:w="4499" w:type="dxa"/>
             <w:vMerge w:val="restart"/>
             <w:tcMar>
               <w:left w:w="360" w:type="dxa"/>
@@ -155,7 +155,7 @@
         </w:tc>
         <w:tc>
           <w:tcPr>
-            <w:tcW w:w="6572" w:type="dxa"/>
+            <w:tcW w:w="6661" w:type="dxa"/>
             <w:shd w:val="clear" w:color="auto" w:fill="31521B" w:themeFill="accent2" w:themeFillShade="80"/>
             <w:vAlign w:val="center"/>
           </w:tcPr>
@@ -198,7 +198,7 @@
         </w:trPr>
         <w:tc>
           <w:tcPr>
-            <w:tcW w:w="4495" w:type="dxa"/>
+            <w:tcW w:w="4499" w:type="dxa"/>
             <w:vMerge/>
             <w:tcMar>
               <w:left w:w="360" w:type="dxa"/>
@@ -414,7 +414,7 @@
         </w:tc>
         <w:tc>
           <w:tcPr>
-            <w:tcW w:w="6572" w:type="dxa"/>
+            <w:tcW w:w="6661" w:type="dxa"/>
           </w:tcPr>
           <w:p>
             <w:pPr>
@@ -442,92 +442,34 @@
               </w:rPr>
               <w:t>Matriculation</w:t>
             </w:r>
-          </w:p>
-          <w:p>
-            <w:pPr>
+            <w:r>
               <w:rPr>
                 <w:rFonts w:ascii="Calibri" w:hAnsi="Calibri" w:cs="Calibri"/>
                 <w:b/>
                 <w:sz w:val="28"/>
                 <w:szCs w:val="32"/>
               </w:rPr>
-            </w:pPr>
-            <w:r>
+              <w:t xml:space="preserve"> (71.83%)</w:t>
+            </w:r>
+          </w:p>
+          <w:p>
+            <w:pPr>
               <w:rPr>
                 <w:rFonts w:ascii="Calibri" w:hAnsi="Calibri" w:cs="Calibri"/>
                 <w:b/>
                 <w:sz w:val="28"/>
                 <w:szCs w:val="32"/>
               </w:rPr>
-              <w:t>R. K. Govt. Boys School, Delhi, India</w:t>
-            </w:r>
-          </w:p>
-          <w:p>
-            <w:pPr>
-              <w:pStyle w:val="Date"/>
-              <w:rPr>
-                <w:rFonts w:ascii="Calibri" w:hAnsi="Calibri" w:cs="Calibri"/>
-                <w:sz w:val="24"/>
-                <w:szCs w:val="32"/>
-              </w:rPr>
-            </w:pPr>
-            <w:r>
-              <w:rPr>
-                <w:rFonts w:ascii="Calibri" w:hAnsi="Calibri" w:cs="Calibri"/>
-                <w:sz w:val="24"/>
-                <w:szCs w:val="32"/>
-              </w:rPr>
-              <w:t>Aug 2006</w:t>
-            </w:r>
-            <w:r>
-              <w:rPr>
-                <w:rFonts w:ascii="Calibri" w:hAnsi="Calibri" w:cs="Calibri"/>
-                <w:sz w:val="24"/>
-                <w:szCs w:val="32"/>
-              </w:rPr>
-              <w:t xml:space="preserve"> </w:t>
-            </w:r>
-            <w:r>
-              <w:rPr>
-                <w:rFonts w:ascii="Calibri" w:hAnsi="Calibri" w:cs="Calibri"/>
-                <w:sz w:val="24"/>
-                <w:szCs w:val="32"/>
-              </w:rPr>
-              <w:t>–</w:t>
-            </w:r>
-            <w:r>
-              <w:rPr>
-                <w:rFonts w:ascii="Calibri" w:hAnsi="Calibri" w:cs="Calibri"/>
-                <w:sz w:val="24"/>
-                <w:szCs w:val="32"/>
-              </w:rPr>
-              <w:t xml:space="preserve"> </w:t>
-            </w:r>
-            <w:r>
-              <w:rPr>
-                <w:rFonts w:ascii="Calibri" w:hAnsi="Calibri" w:cs="Calibri"/>
-                <w:sz w:val="24"/>
-                <w:szCs w:val="32"/>
-              </w:rPr>
-              <w:t>Apr 2008</w:t>
-            </w:r>
-          </w:p>
-          <w:p>
-            <w:pPr>
-              <w:rPr>
-                <w:rFonts w:ascii="Calibri" w:hAnsi="Calibri" w:cs="Calibri"/>
-              </w:rPr>
-            </w:pPr>
-          </w:p>
-          <w:p>
-            <w:pPr>
+            </w:pPr>
+            <w:r>
               <w:rPr>
                 <w:rFonts w:ascii="Calibri" w:hAnsi="Calibri" w:cs="Calibri"/>
                 <w:b/>
                 <w:sz w:val="28"/>
                 <w:szCs w:val="32"/>
               </w:rPr>
-            </w:pPr>
+              <w:t>R. K. Govt. Boys School, Delhi, India</w:t>
+            </w:r>
             <w:r>
               <w:rPr>
                 <w:rFonts w:ascii="Calibri" w:hAnsi="Calibri" w:cs="Calibri"/>
@@ -535,8 +477,65 @@
                 <w:sz w:val="28"/>
                 <w:szCs w:val="32"/>
               </w:rPr>
-              <w:t>Intermediate of Science</w:t>
-            </w:r>
+              <w:t xml:space="preserve"> </w:t>
+            </w:r>
+          </w:p>
+          <w:p>
+            <w:pPr>
+              <w:pStyle w:val="Date"/>
+              <w:rPr>
+                <w:rFonts w:ascii="Calibri" w:hAnsi="Calibri" w:cs="Calibri"/>
+                <w:sz w:val="24"/>
+                <w:szCs w:val="32"/>
+              </w:rPr>
+            </w:pPr>
+            <w:r>
+              <w:rPr>
+                <w:rFonts w:ascii="Calibri" w:hAnsi="Calibri" w:cs="Calibri"/>
+                <w:sz w:val="24"/>
+                <w:szCs w:val="32"/>
+              </w:rPr>
+              <w:t>Aug 2006</w:t>
+            </w:r>
+            <w:r>
+              <w:rPr>
+                <w:rFonts w:ascii="Calibri" w:hAnsi="Calibri" w:cs="Calibri"/>
+                <w:sz w:val="24"/>
+                <w:szCs w:val="32"/>
+              </w:rPr>
+              <w:t xml:space="preserve"> </w:t>
+            </w:r>
+            <w:r>
+              <w:rPr>
+                <w:rFonts w:ascii="Calibri" w:hAnsi="Calibri" w:cs="Calibri"/>
+                <w:sz w:val="24"/>
+                <w:szCs w:val="32"/>
+              </w:rPr>
+              <w:t>–</w:t>
+            </w:r>
+            <w:r>
+              <w:rPr>
+                <w:rFonts w:ascii="Calibri" w:hAnsi="Calibri" w:cs="Calibri"/>
+                <w:sz w:val="24"/>
+                <w:szCs w:val="32"/>
+              </w:rPr>
+              <w:t xml:space="preserve"> </w:t>
+            </w:r>
+            <w:r>
+              <w:rPr>
+                <w:rFonts w:ascii="Calibri" w:hAnsi="Calibri" w:cs="Calibri"/>
+                <w:sz w:val="24"/>
+                <w:szCs w:val="32"/>
+              </w:rPr>
+              <w:t>Apr 2008</w:t>
+            </w:r>
+          </w:p>
+          <w:p>
+            <w:pPr>
+              <w:rPr>
+                <w:rFonts w:ascii="Calibri" w:hAnsi="Calibri" w:cs="Calibri"/>
+              </w:rPr>
+            </w:pPr>
           </w:p>
           <w:p>
             <w:pPr>
@@ -554,51 +553,97 @@
                 <w:sz w:val="28"/>
                 <w:szCs w:val="32"/>
               </w:rPr>
-              <w:t>G. B. Pant Govt. Boys School, Delhi, India</w:t>
-            </w:r>
-          </w:p>
-          <w:p>
-            <w:pPr>
-              <w:pStyle w:val="Date"/>
-              <w:rPr>
-                <w:rFonts w:ascii="Calibri" w:hAnsi="Calibri" w:cs="Calibri"/>
-                <w:sz w:val="24"/>
-                <w:szCs w:val="32"/>
-              </w:rPr>
-            </w:pPr>
-            <w:r>
-              <w:rPr>
-                <w:rFonts w:ascii="Calibri" w:hAnsi="Calibri" w:cs="Calibri"/>
-                <w:sz w:val="24"/>
-                <w:szCs w:val="32"/>
-              </w:rPr>
-              <w:t>Aug 2008 – Apr 2010</w:t>
-            </w:r>
-          </w:p>
-          <w:p>
-            <w:pPr>
-              <w:rPr>
-                <w:rFonts w:ascii="Calibri" w:hAnsi="Calibri" w:cs="Calibri"/>
-              </w:rPr>
-            </w:pPr>
-          </w:p>
-          <w:p>
-            <w:pPr>
+              <w:t>Intermediate of Science</w:t>
+            </w:r>
+            <w:r>
               <w:rPr>
                 <w:rFonts w:ascii="Calibri" w:hAnsi="Calibri" w:cs="Calibri"/>
                 <w:b/>
                 <w:sz w:val="28"/>
                 <w:szCs w:val="32"/>
               </w:rPr>
-            </w:pPr>
-            <w:r>
+              <w:t xml:space="preserve"> (71.20%)</w:t>
+            </w:r>
+          </w:p>
+          <w:p>
+            <w:pPr>
               <w:rPr>
                 <w:rFonts w:ascii="Calibri" w:hAnsi="Calibri" w:cs="Calibri"/>
                 <w:b/>
                 <w:sz w:val="28"/>
                 <w:szCs w:val="32"/>
               </w:rPr>
+            </w:pPr>
+            <w:r>
+              <w:rPr>
+                <w:rFonts w:ascii="Calibri" w:hAnsi="Calibri" w:cs="Calibri"/>
+                <w:b/>
+                <w:sz w:val="28"/>
+                <w:szCs w:val="32"/>
+              </w:rPr>
+              <w:t>G. B. Pant Govt. Boys School, Delhi, India</w:t>
+            </w:r>
+            <w:r>
+              <w:rPr>
+                <w:rFonts w:ascii="Calibri" w:hAnsi="Calibri" w:cs="Calibri"/>
+                <w:b/>
+                <w:sz w:val="28"/>
+                <w:szCs w:val="32"/>
+              </w:rPr>
+              <w:t xml:space="preserve"> </w:t>
+            </w:r>
+          </w:p>
+          <w:p>
+            <w:pPr>
+              <w:pStyle w:val="Date"/>
+              <w:rPr>
+                <w:rFonts w:ascii="Calibri" w:hAnsi="Calibri" w:cs="Calibri"/>
+                <w:sz w:val="24"/>
+                <w:szCs w:val="32"/>
+              </w:rPr>
+            </w:pPr>
+            <w:r>
+              <w:rPr>
+                <w:rFonts w:ascii="Calibri" w:hAnsi="Calibri" w:cs="Calibri"/>
+                <w:sz w:val="24"/>
+                <w:szCs w:val="32"/>
+              </w:rPr>
+              <w:t>Aug 2008 – Apr 2010</w:t>
+            </w:r>
+          </w:p>
+          <w:p>
+            <w:pPr>
+              <w:rPr>
+                <w:rFonts w:ascii="Calibri" w:hAnsi="Calibri" w:cs="Calibri"/>
+              </w:rPr>
+            </w:pPr>
+          </w:p>
+          <w:p>
+            <w:pPr>
+              <w:rPr>
+                <w:rFonts w:ascii="Calibri" w:hAnsi="Calibri" w:cs="Calibri"/>
+                <w:b/>
+                <w:sz w:val="28"/>
+                <w:szCs w:val="32"/>
+              </w:rPr>
+            </w:pPr>
+            <w:r>
+              <w:rPr>
+                <w:rFonts w:ascii="Calibri" w:hAnsi="Calibri" w:cs="Calibri"/>
+                <w:b/>
+                <w:sz w:val="28"/>
+                <w:szCs w:val="32"/>
+              </w:rPr>
               <w:t>Bachelor of Technology</w:t>
+            </w:r>
+            <w:r>
+              <w:rPr>
+                <w:rFonts w:ascii="Calibri" w:hAnsi="Calibri" w:cs="Calibri"/>
+                <w:b/>
+                <w:sz w:val="28"/>
+                <w:szCs w:val="32"/>
+              </w:rPr>
+              <w:t xml:space="preserve"> (74.26%)</w:t>
             </w:r>
           </w:p>
           <w:p>
@@ -671,7 +716,7 @@
         </w:trPr>
         <w:tc>
           <w:tcPr>
-            <w:tcW w:w="4495" w:type="dxa"/>
+            <w:tcW w:w="4499" w:type="dxa"/>
             <w:vMerge w:val="restart"/>
             <w:tcMar>
               <w:left w:w="360" w:type="dxa"/>
@@ -761,7 +806,13 @@
               <w:rPr>
                 <w:rFonts w:ascii="Calibri" w:hAnsi="Calibri" w:cs="Calibri"/>
               </w:rPr>
-              <w:t>Motivated Web Developer, well trained in Angular, Mongo-Db, Nodejs and Express</w:t>
+              <w:t>2+ years experienced, dynamic and detail-oriented Full Stack Web Developer</w:t>
+            </w:r>
+            <w:r>
+              <w:rPr>
+                <w:rFonts w:ascii="Calibri" w:hAnsi="Calibri" w:cs="Calibri"/>
+              </w:rPr>
+              <w:t>.</w:t>
             </w:r>
             <w:r>
               <w:rPr>
@@ -773,7 +824,7 @@
               <w:rPr>
                 <w:rFonts w:ascii="Calibri" w:hAnsi="Calibri" w:cs="Calibri"/>
               </w:rPr>
-              <w:t>Js. Highly effective at Web Application development.</w:t>
+              <w:t>Highly skilled in end-to-end SDLC and</w:t>
             </w:r>
             <w:r>
               <w:rPr>
@@ -785,19 +836,103 @@
               <w:rPr>
                 <w:rFonts w:ascii="Calibri" w:hAnsi="Calibri" w:cs="Calibri"/>
               </w:rPr>
-              <w:t>Exceptional interpersonal, communication and multi</w:t>
-            </w:r>
-            <w:r>
-              <w:rPr>
-                <w:rFonts w:ascii="Calibri" w:hAnsi="Calibri" w:cs="Calibri"/>
-              </w:rPr>
-              <w:t xml:space="preserve">- </w:t>
-            </w:r>
-            <w:r>
-              <w:rPr>
-                <w:rFonts w:ascii="Calibri" w:hAnsi="Calibri" w:cs="Calibri"/>
-              </w:rPr>
-              <w:t>tasking abilities. Prepared to deliver first rate results to client.</w:t>
+              <w:t>effectively</w:t>
+            </w:r>
+            <w:r>
+              <w:rPr>
+                <w:rFonts w:ascii="Calibri" w:hAnsi="Calibri" w:cs="Calibri"/>
+              </w:rPr>
+              <w:t xml:space="preserve"> developed</w:t>
+            </w:r>
+            <w:r>
+              <w:rPr>
+                <w:rFonts w:ascii="Calibri" w:hAnsi="Calibri" w:cs="Calibri"/>
+              </w:rPr>
+              <w:t xml:space="preserve"> and enhanced</w:t>
+            </w:r>
+            <w:r>
+              <w:rPr>
+                <w:rFonts w:ascii="Calibri" w:hAnsi="Calibri" w:cs="Calibri"/>
+              </w:rPr>
+              <w:t xml:space="preserve"> the a</w:t>
+            </w:r>
+            <w:r>
+              <w:rPr>
+                <w:rFonts w:ascii="Calibri" w:hAnsi="Calibri" w:cs="Calibri"/>
+              </w:rPr>
+              <w:t>pplicatio</w:t>
+            </w:r>
+            <w:r>
+              <w:rPr>
+                <w:rFonts w:ascii="Calibri" w:hAnsi="Calibri" w:cs="Calibri"/>
+              </w:rPr>
+              <w:t>n for client</w:t>
+            </w:r>
+            <w:r>
+              <w:rPr>
+                <w:rFonts w:ascii="Calibri" w:hAnsi="Calibri" w:cs="Calibri"/>
+              </w:rPr>
+              <w:t>.</w:t>
+            </w:r>
+            <w:r>
+              <w:rPr>
+                <w:rFonts w:ascii="Calibri" w:hAnsi="Calibri" w:cs="Calibri"/>
+              </w:rPr>
+              <w:t xml:space="preserve"> </w:t>
+            </w:r>
+            <w:r>
+              <w:rPr>
+                <w:rFonts w:ascii="Calibri" w:hAnsi="Calibri" w:cs="Calibri"/>
+              </w:rPr>
+              <w:t>Exceptional interpersonal,</w:t>
+            </w:r>
+            <w:r>
+              <w:rPr>
+                <w:rFonts w:ascii="Calibri" w:hAnsi="Calibri" w:cs="Calibri"/>
+              </w:rPr>
+              <w:t xml:space="preserve"> </w:t>
+            </w:r>
+            <w:r>
+              <w:rPr>
+                <w:rFonts w:ascii="Calibri" w:hAnsi="Calibri" w:cs="Calibri"/>
+              </w:rPr>
+              <w:t>multitasking</w:t>
+            </w:r>
+            <w:r>
+              <w:rPr>
+                <w:rFonts w:ascii="Calibri" w:hAnsi="Calibri" w:cs="Calibri"/>
+              </w:rPr>
+              <w:t xml:space="preserve"> </w:t>
+            </w:r>
+            <w:r>
+              <w:rPr>
+                <w:rFonts w:ascii="Calibri" w:hAnsi="Calibri" w:cs="Calibri"/>
+              </w:rPr>
+              <w:t xml:space="preserve">and </w:t>
+            </w:r>
+            <w:r>
+              <w:rPr>
+                <w:rFonts w:ascii="Calibri" w:hAnsi="Calibri" w:cs="Calibri"/>
+              </w:rPr>
+              <w:t xml:space="preserve">communication abilities to deliver </w:t>
+            </w:r>
+            <w:r>
+              <w:rPr>
+                <w:rFonts w:ascii="Calibri" w:hAnsi="Calibri" w:cs="Calibri"/>
+              </w:rPr>
+              <w:t xml:space="preserve">the </w:t>
+            </w:r>
+            <w:r>
+              <w:rPr>
+                <w:rFonts w:ascii="Calibri" w:hAnsi="Calibri" w:cs="Calibri"/>
+              </w:rPr>
+              <w:t>first-rate</w:t>
+            </w:r>
+            <w:r>
+              <w:rPr>
+                <w:rFonts w:ascii="Calibri" w:hAnsi="Calibri" w:cs="Calibri"/>
+              </w:rPr>
+              <w:t xml:space="preserve"> results.</w:t>
             </w:r>
           </w:p>
           <w:sdt>
@@ -1019,7 +1154,7 @@
         </w:tc>
         <w:tc>
           <w:tcPr>
-            <w:tcW w:w="6572" w:type="dxa"/>
+            <w:tcW w:w="6661" w:type="dxa"/>
             <w:shd w:val="clear" w:color="auto" w:fill="31521B" w:themeFill="accent2" w:themeFillShade="80"/>
             <w:vAlign w:val="center"/>
           </w:tcPr>
@@ -1059,11 +1194,11 @@
       </w:tr>
       <w:tr>
         <w:trPr>
-          <w:trHeight w:val="6812"/>
+          <w:trHeight w:val="80"/>
         </w:trPr>
         <w:tc>
           <w:tcPr>
-            <w:tcW w:w="4495" w:type="dxa"/>
+            <w:tcW w:w="4499" w:type="dxa"/>
             <w:vMerge/>
             <w:vAlign w:val="bottom"/>
           </w:tcPr>
@@ -1273,16 +1408,8 @@
         </w:tc>
         <w:tc>
           <w:tcPr>
-            <w:tcW w:w="6572" w:type="dxa"/>
+            <w:tcW w:w="6661" w:type="dxa"/>
           </w:tcPr>
-          <w:p>
-            <w:pPr>
-              <w:rPr>
-                <w:rFonts w:ascii="Calibri" w:hAnsi="Calibri" w:cs="Calibri"/>
-                <w:b/>
-              </w:rPr>
-            </w:pPr>
-          </w:p>
           <w:p>
             <w:pPr>
               <w:rPr>
@@ -1299,7 +1426,30 @@
                 <w:sz w:val="32"/>
                 <w:szCs w:val="36"/>
               </w:rPr>
-              <w:t xml:space="preserve">HCL Technologies </w:t>
+              <w:t>HCL Technologies (Noida)</w:t>
+            </w:r>
+          </w:p>
+          <w:p>
+            <w:pPr>
+              <w:pStyle w:val="Date"/>
+              <w:spacing w:after="240"/>
+              <w:rPr>
+                <w:rFonts w:ascii="Calibri" w:hAnsi="Calibri" w:cs="Calibri"/>
+                <w:b/>
+                <w:bCs/>
+                <w:sz w:val="24"/>
+                <w:szCs w:val="32"/>
+              </w:rPr>
+            </w:pPr>
+            <w:r>
+              <w:rPr>
+                <w:rFonts w:ascii="Calibri" w:hAnsi="Calibri" w:cs="Calibri"/>
+                <w:b/>
+                <w:bCs/>
+                <w:sz w:val="24"/>
+                <w:szCs w:val="32"/>
+              </w:rPr>
+              <w:t>Jul-2018 – Present</w:t>
             </w:r>
           </w:p>
           <w:p>
@@ -1318,7 +1468,7 @@
                 <w:sz w:val="28"/>
                 <w:szCs w:val="32"/>
               </w:rPr>
-              <w:t xml:space="preserve">    </w:t>
+              <w:t xml:space="preserve">   </w:t>
             </w:r>
             <w:r>
               <w:rPr>
@@ -1327,7 +1477,7 @@
                 <w:sz w:val="28"/>
                 <w:szCs w:val="32"/>
               </w:rPr>
-              <w:t>Tracfone.com</w:t>
+              <w:t>T-Mobile.com</w:t>
             </w:r>
             <w:r>
               <w:rPr>
@@ -1336,78 +1486,7 @@
                 <w:sz w:val="28"/>
                 <w:szCs w:val="32"/>
               </w:rPr>
-              <w:t xml:space="preserve"> (</w:t>
-            </w:r>
-            <w:r>
-              <w:rPr>
-                <w:rFonts w:ascii="Calibri" w:hAnsi="Calibri" w:cs="Calibri"/>
-                <w:b/>
-                <w:sz w:val="28"/>
-                <w:szCs w:val="32"/>
-              </w:rPr>
-              <w:t>Miami, United States</w:t>
-            </w:r>
-            <w:r>
-              <w:rPr>
-                <w:rFonts w:ascii="Calibri" w:hAnsi="Calibri" w:cs="Calibri"/>
-                <w:b/>
-                <w:sz w:val="28"/>
-                <w:szCs w:val="32"/>
-              </w:rPr>
-              <w:t>)</w:t>
-            </w:r>
-            <w:r>
-              <w:rPr>
-                <w:rFonts w:ascii="Calibri" w:hAnsi="Calibri" w:cs="Calibri"/>
-                <w:b/>
-                <w:sz w:val="28"/>
-                <w:szCs w:val="32"/>
-              </w:rPr>
-              <w:t xml:space="preserve"> </w:t>
-            </w:r>
-          </w:p>
-          <w:p>
-            <w:pPr>
-              <w:pStyle w:val="Date"/>
-              <w:rPr>
-                <w:rFonts w:ascii="Calibri" w:hAnsi="Calibri" w:cs="Calibri"/>
-                <w:sz w:val="24"/>
-                <w:szCs w:val="32"/>
-              </w:rPr>
-            </w:pPr>
-            <w:r>
-              <w:rPr>
-                <w:rFonts w:ascii="Calibri" w:hAnsi="Calibri" w:cs="Calibri"/>
-                <w:sz w:val="24"/>
-                <w:szCs w:val="32"/>
-              </w:rPr>
-              <w:t xml:space="preserve">    AEM Developer</w:t>
-            </w:r>
-          </w:p>
-          <w:p>
-            <w:pPr>
-              <w:pStyle w:val="Date"/>
-              <w:rPr>
-                <w:rFonts w:ascii="Calibri" w:hAnsi="Calibri" w:cs="Calibri"/>
-                <w:sz w:val="24"/>
-                <w:szCs w:val="32"/>
-              </w:rPr>
-            </w:pPr>
-            <w:r>
-              <w:rPr>
-                <w:rFonts w:ascii="Calibri" w:hAnsi="Calibri" w:cs="Calibri"/>
-                <w:sz w:val="24"/>
-                <w:szCs w:val="32"/>
-              </w:rPr>
-              <w:t xml:space="preserve">    </w:t>
-            </w:r>
-            <w:r>
-              <w:rPr>
-                <w:rFonts w:ascii="Calibri" w:hAnsi="Calibri" w:cs="Calibri"/>
-                <w:sz w:val="24"/>
-                <w:szCs w:val="32"/>
-              </w:rPr>
-              <w:t>Feb 2020 – Present</w:t>
+              <w:t xml:space="preserve"> (MEAN Stack Developer)</w:t>
             </w:r>
           </w:p>
           <w:p>
@@ -1417,20 +1496,27 @@
                 <w:ilvl w:val="0"/>
                 <w:numId w:val="3"/>
               </w:numPr>
-              <w:spacing w:before="240"/>
-              <w:rPr>
-                <w:rFonts w:ascii="Calibri" w:hAnsi="Calibri" w:cs="Calibri"/>
-                <w:sz w:val="24"/>
-                <w:szCs w:val="28"/>
-              </w:rPr>
-            </w:pPr>
-            <w:r>
-              <w:rPr>
-                <w:rFonts w:ascii="Calibri" w:hAnsi="Calibri" w:cs="Calibri"/>
-                <w:sz w:val="24"/>
-                <w:szCs w:val="28"/>
-              </w:rPr>
-              <w:t xml:space="preserve">Involved in AEM Components development. </w:t>
+              <w:rPr>
+                <w:rFonts w:ascii="Calibri" w:hAnsi="Calibri" w:cs="Calibri"/>
+                <w:sz w:val="24"/>
+                <w:szCs w:val="28"/>
+              </w:rPr>
+            </w:pPr>
+            <w:r>
+              <w:rPr>
+                <w:rFonts w:ascii="Calibri" w:hAnsi="Calibri" w:cs="Calibri"/>
+                <w:sz w:val="24"/>
+                <w:szCs w:val="28"/>
+              </w:rPr>
+              <w:t>Development of new components, services, directives, and pipes etc.</w:t>
+            </w:r>
+            <w:r>
+              <w:rPr>
+                <w:rFonts w:ascii="Calibri" w:hAnsi="Calibri" w:cs="Calibri"/>
+                <w:sz w:val="24"/>
+                <w:szCs w:val="28"/>
+              </w:rPr>
+              <w:t xml:space="preserve"> </w:t>
             </w:r>
           </w:p>
           <w:p>
@@ -1452,7 +1538,15 @@
                 <w:sz w:val="24"/>
                 <w:szCs w:val="28"/>
               </w:rPr>
-              <w:t>Involved in 3rd party integration code integration.</w:t>
+              <w:t>Enhancement in existing business logic and maintenance of the existing product</w:t>
+            </w:r>
+            <w:r>
+              <w:rPr>
+                <w:rFonts w:ascii="Calibri" w:hAnsi="Calibri" w:cs="Calibri"/>
+                <w:sz w:val="24"/>
+                <w:szCs w:val="28"/>
+              </w:rPr>
+              <w:t>.</w:t>
             </w:r>
           </w:p>
           <w:p>
@@ -1474,7 +1568,15 @@
                 <w:sz w:val="24"/>
                 <w:szCs w:val="28"/>
               </w:rPr>
-              <w:t>Involved with UI team to improve look and feel of application.</w:t>
+              <w:t>Integration of third-party libraries like Bootstrap, RXJS, AOS and carousels etc</w:t>
+            </w:r>
+            <w:r>
+              <w:rPr>
+                <w:rFonts w:ascii="Calibri" w:hAnsi="Calibri" w:cs="Calibri"/>
+                <w:sz w:val="24"/>
+                <w:szCs w:val="28"/>
+              </w:rPr>
+              <w:t>.</w:t>
             </w:r>
           </w:p>
           <w:p>
@@ -1496,7 +1598,41 @@
                 <w:sz w:val="24"/>
                 <w:szCs w:val="28"/>
               </w:rPr>
-              <w:t>Involved with internal teams to fix defects and improve application</w:t>
+              <w:t xml:space="preserve">Development of Rest APIs in </w:t>
+            </w:r>
+            <w:r>
+              <w:rPr>
+                <w:rFonts w:ascii="Calibri" w:hAnsi="Calibri" w:cs="Calibri"/>
+                <w:sz w:val="24"/>
+                <w:szCs w:val="28"/>
+              </w:rPr>
+              <w:t>Node (</w:t>
+            </w:r>
+            <w:proofErr w:type="spellStart"/>
+            <w:r>
+              <w:rPr>
+                <w:rFonts w:ascii="Calibri" w:hAnsi="Calibri" w:cs="Calibri"/>
+                <w:sz w:val="24"/>
+                <w:szCs w:val="28"/>
+              </w:rPr>
+              <w:t>Expressjs</w:t>
+            </w:r>
+            <w:proofErr w:type="spellEnd"/>
+            <w:r>
+              <w:rPr>
+                <w:rFonts w:ascii="Calibri" w:hAnsi="Calibri" w:cs="Calibri"/>
+                <w:sz w:val="24"/>
+                <w:szCs w:val="28"/>
+              </w:rPr>
+              <w:t>)</w:t>
+            </w:r>
+            <w:r>
+              <w:rPr>
+                <w:rFonts w:ascii="Calibri" w:hAnsi="Calibri" w:cs="Calibri"/>
+                <w:sz w:val="24"/>
+                <w:szCs w:val="28"/>
+              </w:rPr>
+              <w:t xml:space="preserve"> and integration with product.</w:t>
             </w:r>
           </w:p>
           <w:p>
@@ -1506,19 +1642,20 @@
                 <w:ilvl w:val="0"/>
                 <w:numId w:val="3"/>
               </w:numPr>
-              <w:rPr>
-                <w:rFonts w:ascii="Calibri" w:hAnsi="Calibri" w:cs="Calibri"/>
-                <w:sz w:val="24"/>
-                <w:szCs w:val="28"/>
-              </w:rPr>
-            </w:pPr>
-            <w:r>
-              <w:rPr>
-                <w:rFonts w:ascii="Calibri" w:hAnsi="Calibri" w:cs="Calibri"/>
-                <w:sz w:val="24"/>
-                <w:szCs w:val="28"/>
-              </w:rPr>
-              <w:t>Coordinated with On-site in daily status meetings.</w:t>
+              <w:spacing w:after="240"/>
+              <w:rPr>
+                <w:rFonts w:ascii="Calibri" w:hAnsi="Calibri" w:cs="Calibri"/>
+                <w:sz w:val="24"/>
+                <w:szCs w:val="28"/>
+              </w:rPr>
+            </w:pPr>
+            <w:r>
+              <w:rPr>
+                <w:rFonts w:ascii="Calibri" w:hAnsi="Calibri" w:cs="Calibri"/>
+                <w:sz w:val="24"/>
+                <w:szCs w:val="28"/>
+              </w:rPr>
+              <w:t>Implementation of lazy loading, JWT authentication and routing in product.</w:t>
             </w:r>
           </w:p>
           <w:p>
@@ -1528,27 +1665,21 @@
                 <w:ilvl w:val="0"/>
                 <w:numId w:val="3"/>
               </w:numPr>
-              <w:rPr>
-                <w:rFonts w:ascii="Calibri" w:hAnsi="Calibri" w:cs="Calibri"/>
-                <w:sz w:val="24"/>
-                <w:szCs w:val="28"/>
-              </w:rPr>
-            </w:pPr>
-            <w:r>
-              <w:rPr>
-                <w:rFonts w:ascii="Calibri" w:hAnsi="Calibri" w:cs="Calibri"/>
-                <w:sz w:val="24"/>
-                <w:szCs w:val="28"/>
-              </w:rPr>
-              <w:t>Involved in AEM Components authoring and documentation.</w:t>
-            </w:r>
-          </w:p>
-          <w:p>
-            <w:pPr>
-              <w:rPr>
-                <w:rFonts w:ascii="Calibri" w:hAnsi="Calibri" w:cs="Calibri"/>
-              </w:rPr>
-            </w:pPr>
+              <w:spacing w:after="240"/>
+              <w:rPr>
+                <w:rFonts w:ascii="Calibri" w:hAnsi="Calibri" w:cs="Calibri"/>
+                <w:sz w:val="24"/>
+                <w:szCs w:val="28"/>
+              </w:rPr>
+            </w:pPr>
+            <w:r>
+              <w:rPr>
+                <w:rFonts w:ascii="Calibri" w:hAnsi="Calibri" w:cs="Calibri"/>
+                <w:sz w:val="24"/>
+                <w:szCs w:val="28"/>
+              </w:rPr>
+              <w:t>Coordinated with On-site in daily status meetings.</w:t>
+            </w:r>
           </w:p>
           <w:p>
             <w:pPr>
@@ -1566,7 +1697,7 @@
                 <w:sz w:val="28"/>
                 <w:szCs w:val="32"/>
               </w:rPr>
-              <w:t xml:space="preserve">    </w:t>
+              <w:t xml:space="preserve">   </w:t>
             </w:r>
             <w:r>
               <w:rPr>
@@ -1575,7 +1706,7 @@
                 <w:sz w:val="28"/>
                 <w:szCs w:val="32"/>
               </w:rPr>
-              <w:t>T-Mobile.com</w:t>
+              <w:t>Tracfone.com (</w:t>
             </w:r>
             <w:r>
               <w:rPr>
@@ -1584,7 +1715,7 @@
                 <w:sz w:val="28"/>
                 <w:szCs w:val="32"/>
               </w:rPr>
-              <w:t xml:space="preserve"> (</w:t>
+              <w:t>Web Developer</w:t>
             </w:r>
             <w:r>
               <w:rPr>
@@ -1593,67 +1724,7 @@
                 <w:sz w:val="28"/>
                 <w:szCs w:val="32"/>
               </w:rPr>
-              <w:t>Washington, United States</w:t>
-            </w:r>
-            <w:r>
-              <w:rPr>
-                <w:rFonts w:ascii="Calibri" w:hAnsi="Calibri" w:cs="Calibri"/>
-                <w:b/>
-                <w:sz w:val="28"/>
-                <w:szCs w:val="32"/>
-              </w:rPr>
-              <w:t>)</w:t>
-            </w:r>
-          </w:p>
-          <w:p>
-            <w:pPr>
-              <w:pStyle w:val="Date"/>
-              <w:rPr>
-                <w:rFonts w:ascii="Calibri" w:hAnsi="Calibri" w:cs="Calibri"/>
-                <w:sz w:val="24"/>
-                <w:szCs w:val="32"/>
-              </w:rPr>
-            </w:pPr>
-            <w:r>
-              <w:rPr>
-                <w:rFonts w:ascii="Calibri" w:hAnsi="Calibri" w:cs="Calibri"/>
-                <w:sz w:val="24"/>
-                <w:szCs w:val="32"/>
-              </w:rPr>
-              <w:t xml:space="preserve">    Web</w:t>
-            </w:r>
-            <w:r>
-              <w:rPr>
-                <w:rFonts w:ascii="Calibri" w:hAnsi="Calibri" w:cs="Calibri"/>
-                <w:sz w:val="24"/>
-                <w:szCs w:val="32"/>
-              </w:rPr>
-              <w:t xml:space="preserve"> Developer</w:t>
-            </w:r>
-          </w:p>
-          <w:p>
-            <w:pPr>
-              <w:rPr>
-                <w:rFonts w:ascii="Calibri" w:hAnsi="Calibri" w:cs="Calibri"/>
-                <w:sz w:val="24"/>
-                <w:szCs w:val="28"/>
-              </w:rPr>
-            </w:pPr>
-            <w:r>
-              <w:rPr>
-                <w:rFonts w:ascii="Calibri" w:hAnsi="Calibri" w:cs="Calibri"/>
-                <w:sz w:val="24"/>
-                <w:szCs w:val="28"/>
-              </w:rPr>
-              <w:t xml:space="preserve">    </w:t>
-            </w:r>
-            <w:r>
-              <w:rPr>
-                <w:rFonts w:ascii="Calibri" w:hAnsi="Calibri" w:cs="Calibri"/>
-                <w:sz w:val="24"/>
-                <w:szCs w:val="28"/>
-              </w:rPr>
-              <w:t>Jan 2019 – Feb 2020</w:t>
+              <w:t xml:space="preserve">) </w:t>
             </w:r>
           </w:p>
           <w:p>
@@ -1663,36 +1734,27 @@
                 <w:ilvl w:val="0"/>
                 <w:numId w:val="3"/>
               </w:numPr>
-              <w:spacing w:before="240"/>
-              <w:rPr>
-                <w:rFonts w:ascii="Calibri" w:hAnsi="Calibri" w:cs="Calibri"/>
-                <w:sz w:val="24"/>
-                <w:szCs w:val="28"/>
-              </w:rPr>
-            </w:pPr>
-            <w:r>
-              <w:rPr>
-                <w:rFonts w:ascii="Calibri" w:hAnsi="Calibri" w:cs="Calibri"/>
-                <w:sz w:val="24"/>
-                <w:szCs w:val="28"/>
-              </w:rPr>
-              <w:t xml:space="preserve">Involved in </w:t>
-            </w:r>
-            <w:r>
-              <w:rPr>
-                <w:rFonts w:ascii="Calibri" w:hAnsi="Calibri" w:cs="Calibri"/>
-                <w:sz w:val="24"/>
-                <w:szCs w:val="28"/>
-              </w:rPr>
-              <w:t>Application c</w:t>
-            </w:r>
-            <w:r>
-              <w:rPr>
-                <w:rFonts w:ascii="Calibri" w:hAnsi="Calibri" w:cs="Calibri"/>
-                <w:sz w:val="24"/>
-                <w:szCs w:val="28"/>
-              </w:rPr>
-              <w:t xml:space="preserve">omponents development. </w:t>
+              <w:rPr>
+                <w:rFonts w:ascii="Calibri" w:hAnsi="Calibri" w:cs="Calibri"/>
+                <w:sz w:val="24"/>
+                <w:szCs w:val="28"/>
+              </w:rPr>
+            </w:pPr>
+            <w:r>
+              <w:rPr>
+                <w:rFonts w:ascii="Calibri" w:hAnsi="Calibri" w:cs="Calibri"/>
+                <w:sz w:val="24"/>
+                <w:szCs w:val="28"/>
+              </w:rPr>
+              <w:t>Development and maintenance of existing product</w:t>
+            </w:r>
+            <w:r>
+              <w:rPr>
+                <w:rFonts w:ascii="Calibri" w:hAnsi="Calibri" w:cs="Calibri"/>
+                <w:sz w:val="24"/>
+                <w:szCs w:val="28"/>
+              </w:rPr>
+              <w:t xml:space="preserve">. </w:t>
             </w:r>
           </w:p>
           <w:p>
@@ -1702,20 +1764,27 @@
                 <w:ilvl w:val="0"/>
                 <w:numId w:val="3"/>
               </w:numPr>
-              <w:spacing w:before="240"/>
-              <w:rPr>
-                <w:rFonts w:ascii="Calibri" w:hAnsi="Calibri" w:cs="Calibri"/>
-                <w:sz w:val="24"/>
-                <w:szCs w:val="28"/>
-              </w:rPr>
-            </w:pPr>
-            <w:r>
-              <w:rPr>
-                <w:rFonts w:ascii="Calibri" w:hAnsi="Calibri" w:cs="Calibri"/>
-                <w:sz w:val="24"/>
-                <w:szCs w:val="28"/>
-              </w:rPr>
-              <w:t>Supported daily Ad-hoc requests.</w:t>
+              <w:rPr>
+                <w:rFonts w:ascii="Calibri" w:hAnsi="Calibri" w:cs="Calibri"/>
+                <w:sz w:val="24"/>
+                <w:szCs w:val="28"/>
+              </w:rPr>
+            </w:pPr>
+            <w:r>
+              <w:rPr>
+                <w:rFonts w:ascii="Calibri" w:hAnsi="Calibri" w:cs="Calibri"/>
+                <w:sz w:val="24"/>
+                <w:szCs w:val="28"/>
+              </w:rPr>
+              <w:t>Integration of third-party Rest APIs and libraries</w:t>
+            </w:r>
+            <w:r>
+              <w:rPr>
+                <w:rFonts w:ascii="Calibri" w:hAnsi="Calibri" w:cs="Calibri"/>
+                <w:sz w:val="24"/>
+                <w:szCs w:val="28"/>
+              </w:rPr>
+              <w:t>.</w:t>
             </w:r>
           </w:p>
           <w:p>
@@ -1737,7 +1806,31 @@
                 <w:sz w:val="24"/>
                 <w:szCs w:val="28"/>
               </w:rPr>
-              <w:t>Resolved all issues professionally and in a timely manner.</w:t>
+              <w:t xml:space="preserve">Enhancement of existing components, services, directives, </w:t>
+            </w:r>
+            <w:r>
+              <w:rPr>
+                <w:rFonts w:ascii="Calibri" w:hAnsi="Calibri" w:cs="Calibri"/>
+                <w:sz w:val="24"/>
+                <w:szCs w:val="28"/>
+              </w:rPr>
+              <w:t>pipes,</w:t>
+            </w:r>
+            <w:r>
+              <w:rPr>
+                <w:rFonts w:ascii="Calibri" w:hAnsi="Calibri" w:cs="Calibri"/>
+                <w:sz w:val="24"/>
+                <w:szCs w:val="28"/>
+              </w:rPr>
+              <w:t xml:space="preserve"> and other services in product</w:t>
+            </w:r>
+            <w:r>
+              <w:rPr>
+                <w:rFonts w:ascii="Calibri" w:hAnsi="Calibri" w:cs="Calibri"/>
+                <w:sz w:val="24"/>
+                <w:szCs w:val="28"/>
+              </w:rPr>
+              <w:t>.</w:t>
             </w:r>
           </w:p>
           <w:p>
@@ -1759,7 +1852,15 @@
                 <w:sz w:val="24"/>
                 <w:szCs w:val="28"/>
               </w:rPr>
-              <w:t>Involved in software version upgrade.</w:t>
+              <w:t>Conversion from photoshop PSD design into Html pages</w:t>
+            </w:r>
+            <w:r>
+              <w:rPr>
+                <w:rFonts w:ascii="Calibri" w:hAnsi="Calibri" w:cs="Calibri"/>
+                <w:sz w:val="24"/>
+                <w:szCs w:val="28"/>
+              </w:rPr>
+              <w:t>.</w:t>
             </w:r>
           </w:p>
           <w:p>
@@ -1781,16 +1882,54 @@
                 <w:sz w:val="24"/>
                 <w:szCs w:val="28"/>
               </w:rPr>
-              <w:t>Involved in Unit Testing activity in UI side.</w:t>
+              <w:t>Worked with Accessibility team to make our product accessible for physically challenged people</w:t>
+            </w:r>
+            <w:r>
+              <w:rPr>
+                <w:rFonts w:ascii="Calibri" w:hAnsi="Calibri" w:cs="Calibri"/>
+                <w:sz w:val="24"/>
+                <w:szCs w:val="28"/>
+              </w:rPr>
+              <w:t>.</w:t>
             </w:r>
           </w:p>
           <w:p>
             <w:pPr>
               <w:pStyle w:val="ListParagraph"/>
-              <w:rPr>
-                <w:rFonts w:ascii="Calibri" w:hAnsi="Calibri" w:cs="Calibri"/>
-              </w:rPr>
-            </w:pPr>
+              <w:numPr>
+                <w:ilvl w:val="0"/>
+                <w:numId w:val="3"/>
+              </w:numPr>
+              <w:rPr>
+                <w:rFonts w:ascii="Calibri" w:hAnsi="Calibri" w:cs="Calibri"/>
+                <w:sz w:val="24"/>
+                <w:szCs w:val="28"/>
+              </w:rPr>
+            </w:pPr>
+            <w:r>
+              <w:rPr>
+                <w:rFonts w:ascii="Calibri" w:hAnsi="Calibri" w:cs="Calibri"/>
+                <w:sz w:val="24"/>
+                <w:szCs w:val="28"/>
+              </w:rPr>
+              <w:t xml:space="preserve">Support in </w:t>
+            </w:r>
+            <w:r>
+              <w:rPr>
+                <w:rFonts w:ascii="Calibri" w:hAnsi="Calibri" w:cs="Calibri"/>
+                <w:sz w:val="24"/>
+                <w:szCs w:val="28"/>
+              </w:rPr>
+              <w:t>quarterly</w:t>
+            </w:r>
+            <w:r>
+              <w:rPr>
+                <w:rFonts w:ascii="Calibri" w:hAnsi="Calibri" w:cs="Calibri"/>
+                <w:sz w:val="24"/>
+                <w:szCs w:val="28"/>
+              </w:rPr>
+              <w:t xml:space="preserve"> release of product</w:t>
+            </w:r>
           </w:p>
         </w:tc>
       </w:tr>
@@ -1800,7 +1939,7 @@
         </w:trPr>
         <w:tc>
           <w:tcPr>
-            <w:tcW w:w="4495" w:type="dxa"/>
+            <w:tcW w:w="4499" w:type="dxa"/>
             <w:vMerge w:val="restart"/>
             <w:vAlign w:val="bottom"/>
           </w:tcPr>
@@ -1832,7 +1971,7 @@
         </w:tc>
         <w:tc>
           <w:tcPr>
-            <w:tcW w:w="6572" w:type="dxa"/>
+            <w:tcW w:w="6661" w:type="dxa"/>
             <w:shd w:val="clear" w:color="auto" w:fill="31521B" w:themeFill="accent2" w:themeFillShade="80"/>
             <w:vAlign w:val="center"/>
           </w:tcPr>
@@ -1854,11 +1993,11 @@
       </w:tr>
       <w:tr>
         <w:trPr>
-          <w:trHeight w:val="2978"/>
+          <w:trHeight w:val="2187"/>
         </w:trPr>
         <w:tc>
           <w:tcPr>
-            <w:tcW w:w="4495" w:type="dxa"/>
+            <w:tcW w:w="4499" w:type="dxa"/>
             <w:vMerge/>
             <w:vAlign w:val="bottom"/>
           </w:tcPr>
@@ -2068,16 +2207,34 @@
         </w:tc>
         <w:tc>
           <w:tcPr>
-            <w:tcW w:w="6572" w:type="dxa"/>
+            <w:tcW w:w="6661" w:type="dxa"/>
             <w:vAlign w:val="bottom"/>
           </w:tcPr>
           <w:p>
             <w:pPr>
               <w:rPr>
                 <w:rFonts w:ascii="Calibri" w:hAnsi="Calibri" w:cs="Calibri"/>
+                <w:sz w:val="24"/>
+                <w:szCs w:val="28"/>
+              </w:rPr>
+            </w:pPr>
+            <w:r>
+              <w:rPr>
+                <w:rFonts w:ascii="Calibri" w:hAnsi="Calibri" w:cs="Calibri"/>
                 <w:b/>
-              </w:rPr>
-            </w:pPr>
+                <w:sz w:val="28"/>
+                <w:szCs w:val="32"/>
+              </w:rPr>
+              <w:t xml:space="preserve">Frontend: </w:t>
+            </w:r>
+            <w:r>
+              <w:rPr>
+                <w:rFonts w:ascii="Calibri" w:hAnsi="Calibri" w:cs="Calibri"/>
+                <w:sz w:val="24"/>
+                <w:szCs w:val="28"/>
+              </w:rPr>
+              <w:t>Html, CSS, JavaScript, Bootstrap etc.</w:t>
+            </w:r>
           </w:p>
           <w:p>
             <w:pPr>
@@ -2089,22 +2246,141 @@
             <w:r>
               <w:rPr>
                 <w:rFonts w:ascii="Calibri" w:hAnsi="Calibri" w:cs="Calibri"/>
-                <w:noProof/>
-                <w:color w:val="000000" w:themeColor="text1"/>
-              </w:rPr>
-              <w:drawing>
-                <wp:inline distT="0" distB="0" distL="0" distR="0" wp14:anchorId="30E0ECF2" wp14:editId="6DBC77E2">
-                  <wp:extent cx="4048125" cy="1552575"/>
-                  <wp:effectExtent l="0" t="0" r="0" b="0"/>
-                  <wp:docPr id="12" name="Chart 12" descr="skills chart"/>
-                  <wp:cNvGraphicFramePr/>
-                  <a:graphic xmlns:a="http://schemas.openxmlformats.org/drawingml/2006/main">
-                    <a:graphicData uri="http://schemas.openxmlformats.org/drawingml/2006/chart">
-                      <c:chart xmlns:c="http://schemas.openxmlformats.org/drawingml/2006/chart" xmlns:r="http://schemas.openxmlformats.org/officeDocument/2006/relationships" r:id="rId13"/>
-                    </a:graphicData>
-                  </a:graphic>
-                </wp:inline>
-              </w:drawing>
+                <w:b/>
+                <w:sz w:val="28"/>
+                <w:szCs w:val="32"/>
+              </w:rPr>
+              <w:t xml:space="preserve">Backend: </w:t>
+            </w:r>
+            <w:r>
+              <w:rPr>
+                <w:rFonts w:ascii="Calibri" w:hAnsi="Calibri" w:cs="Calibri"/>
+                <w:sz w:val="24"/>
+                <w:szCs w:val="28"/>
+              </w:rPr>
+              <w:t xml:space="preserve">Nodejs, </w:t>
+            </w:r>
+            <w:proofErr w:type="spellStart"/>
+            <w:r>
+              <w:rPr>
+                <w:rFonts w:ascii="Calibri" w:hAnsi="Calibri" w:cs="Calibri"/>
+                <w:sz w:val="24"/>
+                <w:szCs w:val="28"/>
+              </w:rPr>
+              <w:t>ExpressJs</w:t>
+            </w:r>
+            <w:proofErr w:type="spellEnd"/>
+            <w:r>
+              <w:rPr>
+                <w:rFonts w:ascii="Calibri" w:hAnsi="Calibri" w:cs="Calibri"/>
+                <w:sz w:val="24"/>
+                <w:szCs w:val="28"/>
+              </w:rPr>
+              <w:t>, Mongoose, JWT token.</w:t>
+            </w:r>
+          </w:p>
+          <w:p>
+            <w:pPr>
+              <w:rPr>
+                <w:rFonts w:ascii="Calibri" w:hAnsi="Calibri" w:cs="Calibri"/>
+                <w:sz w:val="24"/>
+                <w:szCs w:val="28"/>
+              </w:rPr>
+            </w:pPr>
+            <w:r>
+              <w:rPr>
+                <w:rFonts w:ascii="Calibri" w:hAnsi="Calibri" w:cs="Calibri"/>
+                <w:b/>
+                <w:sz w:val="28"/>
+                <w:szCs w:val="32"/>
+              </w:rPr>
+              <w:t xml:space="preserve">Frameworks: </w:t>
+            </w:r>
+            <w:r>
+              <w:rPr>
+                <w:rFonts w:ascii="Calibri" w:hAnsi="Calibri" w:cs="Calibri"/>
+                <w:sz w:val="24"/>
+                <w:szCs w:val="28"/>
+              </w:rPr>
+              <w:t xml:space="preserve">Angular (2+), </w:t>
+            </w:r>
+            <w:proofErr w:type="spellStart"/>
+            <w:r>
+              <w:rPr>
+                <w:rFonts w:ascii="Calibri" w:hAnsi="Calibri" w:cs="Calibri"/>
+                <w:sz w:val="24"/>
+                <w:szCs w:val="28"/>
+              </w:rPr>
+              <w:t>ReactJs</w:t>
+            </w:r>
+            <w:proofErr w:type="spellEnd"/>
+            <w:r>
+              <w:rPr>
+                <w:rFonts w:ascii="Calibri" w:hAnsi="Calibri" w:cs="Calibri"/>
+                <w:sz w:val="24"/>
+                <w:szCs w:val="28"/>
+              </w:rPr>
+              <w:t>, Angular-Mat</w:t>
+            </w:r>
+            <w:r>
+              <w:rPr>
+                <w:rFonts w:ascii="Calibri" w:hAnsi="Calibri" w:cs="Calibri"/>
+                <w:sz w:val="24"/>
+                <w:szCs w:val="28"/>
+              </w:rPr>
+              <w:t xml:space="preserve"> etc.</w:t>
+            </w:r>
+          </w:p>
+          <w:p>
+            <w:pPr>
+              <w:rPr>
+                <w:rFonts w:ascii="Calibri" w:hAnsi="Calibri" w:cs="Calibri"/>
+                <w:sz w:val="24"/>
+                <w:szCs w:val="28"/>
+              </w:rPr>
+            </w:pPr>
+            <w:r>
+              <w:rPr>
+                <w:rFonts w:ascii="Calibri" w:hAnsi="Calibri" w:cs="Calibri"/>
+                <w:b/>
+                <w:sz w:val="28"/>
+                <w:szCs w:val="32"/>
+              </w:rPr>
+              <w:t xml:space="preserve">Version Control: </w:t>
+            </w:r>
+            <w:r>
+              <w:rPr>
+                <w:rFonts w:ascii="Calibri" w:hAnsi="Calibri" w:cs="Calibri"/>
+                <w:sz w:val="24"/>
+                <w:szCs w:val="28"/>
+              </w:rPr>
+              <w:t>Git, GitHub, Bitbucket etc.</w:t>
+            </w:r>
+          </w:p>
+          <w:p>
+            <w:pPr>
+              <w:rPr>
+                <w:rFonts w:ascii="Calibri" w:hAnsi="Calibri" w:cs="Calibri"/>
+                <w:sz w:val="24"/>
+                <w:szCs w:val="28"/>
+              </w:rPr>
+            </w:pPr>
+            <w:r>
+              <w:rPr>
+                <w:rFonts w:ascii="Calibri" w:hAnsi="Calibri" w:cs="Calibri"/>
+                <w:b/>
+                <w:sz w:val="28"/>
+                <w:szCs w:val="32"/>
+              </w:rPr>
+              <w:t xml:space="preserve">Database: </w:t>
+            </w:r>
+            <w:r>
+              <w:rPr>
+                <w:rFonts w:ascii="Calibri" w:hAnsi="Calibri" w:cs="Calibri"/>
+                <w:sz w:val="24"/>
+                <w:szCs w:val="28"/>
+              </w:rPr>
+              <w:t>Mongo DB (non-SQL).</w:t>
             </w:r>
           </w:p>
           <w:p>
@@ -2123,7 +2399,7 @@
         </w:trPr>
         <w:tc>
           <w:tcPr>
-            <w:tcW w:w="4495" w:type="dxa"/>
+            <w:tcW w:w="4499" w:type="dxa"/>
             <w:vMerge w:val="restart"/>
             <w:tcMar>
               <w:left w:w="360" w:type="dxa"/>
@@ -2323,7 +2599,7 @@
         </w:tc>
         <w:tc>
           <w:tcPr>
-            <w:tcW w:w="6572" w:type="dxa"/>
+            <w:tcW w:w="6661" w:type="dxa"/>
             <w:shd w:val="clear" w:color="auto" w:fill="31521B"/>
             <w:vAlign w:val="center"/>
           </w:tcPr>
@@ -2338,18 +2614,18 @@
               <w:rPr>
                 <w:rFonts w:ascii="Calibri" w:hAnsi="Calibri" w:cs="Calibri"/>
               </w:rPr>
-              <w:t>Projects</w:t>
+              <w:t xml:space="preserve">COURSES </w:t>
             </w:r>
           </w:p>
         </w:tc>
       </w:tr>
       <w:tr>
         <w:trPr>
-          <w:trHeight w:val="4445"/>
+          <w:trHeight w:val="2780"/>
         </w:trPr>
         <w:tc>
           <w:tcPr>
-            <w:tcW w:w="4495" w:type="dxa"/>
+            <w:tcW w:w="4499" w:type="dxa"/>
             <w:vMerge/>
             <w:tcMar>
               <w:left w:w="360" w:type="dxa"/>
@@ -2577,11 +2853,10 @@
         </w:tc>
         <w:tc>
           <w:tcPr>
-            <w:tcW w:w="6572" w:type="dxa"/>
+            <w:tcW w:w="6661" w:type="dxa"/>
           </w:tcPr>
           <w:p>
             <w:pPr>
-              <w:spacing w:before="240"/>
               <w:rPr>
                 <w:rFonts w:ascii="Calibri" w:hAnsi="Calibri" w:cs="Calibri"/>
                 <w:b/>
@@ -2589,81 +2864,47 @@
                 <w:szCs w:val="32"/>
               </w:rPr>
             </w:pPr>
-            <w:r>
+          </w:p>
+          <w:p>
+            <w:pPr>
               <w:rPr>
                 <w:rFonts w:ascii="Calibri" w:hAnsi="Calibri" w:cs="Calibri"/>
                 <w:b/>
                 <w:sz w:val="28"/>
                 <w:szCs w:val="32"/>
               </w:rPr>
-              <w:t>MEAN Portfolio</w:t>
-            </w:r>
-          </w:p>
-          <w:p>
-            <w:pPr>
-              <w:pStyle w:val="Date"/>
+            </w:pPr>
+            <w:r>
               <w:rPr>
                 <w:rFonts w:ascii="Calibri" w:hAnsi="Calibri" w:cs="Calibri"/>
                 <w:b/>
                 <w:sz w:val="28"/>
                 <w:szCs w:val="32"/>
               </w:rPr>
-            </w:pPr>
-            <w:r>
+              <w:t>Angular 2+ (Udemy.com)</w:t>
+            </w:r>
+          </w:p>
+          <w:p>
+            <w:pPr>
+              <w:spacing w:after="240"/>
               <w:rPr>
                 <w:rFonts w:ascii="Calibri" w:hAnsi="Calibri" w:cs="Calibri"/>
                 <w:b/>
                 <w:sz w:val="28"/>
                 <w:szCs w:val="32"/>
               </w:rPr>
-              <w:t>www.asquare.gq</w:t>
-            </w:r>
-          </w:p>
-          <w:p>
-            <w:pPr>
-              <w:rPr>
-                <w:rFonts w:ascii="Calibri" w:hAnsi="Calibri" w:cs="Calibri"/>
-                <w:sz w:val="24"/>
-                <w:szCs w:val="28"/>
-              </w:rPr>
-            </w:pPr>
-            <w:r>
-              <w:rPr>
-                <w:rFonts w:ascii="Calibri" w:hAnsi="Calibri" w:cs="Calibri"/>
-                <w:sz w:val="24"/>
-                <w:szCs w:val="28"/>
-              </w:rPr>
-              <w:t xml:space="preserve">This project is based on very dynamic framework developed by google and named as ANGULAR. It implements angular lazy loading, angular routes, services, </w:t>
-            </w:r>
-            <w:proofErr w:type="gramStart"/>
-            <w:r>
-              <w:rPr>
-                <w:rFonts w:ascii="Calibri" w:hAnsi="Calibri" w:cs="Calibri"/>
-                <w:sz w:val="24"/>
-                <w:szCs w:val="28"/>
-              </w:rPr>
-              <w:t>pipes</w:t>
-            </w:r>
-            <w:proofErr w:type="gramEnd"/>
-            <w:r>
-              <w:rPr>
-                <w:rFonts w:ascii="Calibri" w:hAnsi="Calibri" w:cs="Calibri"/>
-                <w:sz w:val="24"/>
-                <w:szCs w:val="28"/>
-              </w:rPr>
-              <w:t xml:space="preserve"> and directives etc. It is integrated with rest APIs and 3rd party frameworks like bootstrap, AOS, Owl-Carousel etc.</w:t>
-            </w:r>
-          </w:p>
-          <w:p>
-            <w:pPr>
-              <w:rPr>
-                <w:rFonts w:ascii="Calibri" w:hAnsi="Calibri" w:cs="Calibri"/>
-              </w:rPr>
-            </w:pPr>
-          </w:p>
-          <w:p>
-            <w:pPr>
-              <w:pStyle w:val="Date"/>
+            </w:pPr>
+            <w:r>
+              <w:rPr>
+                <w:rFonts w:ascii="Calibri" w:hAnsi="Calibri" w:cs="Calibri"/>
+                <w:sz w:val="24"/>
+                <w:szCs w:val="28"/>
+              </w:rPr>
+              <w:t>Learned angular Components, Directives, Pipes, Routing, Lazy Loading, Dependency injection, Reactive forms etc.</w:t>
+            </w:r>
+          </w:p>
+          <w:p>
+            <w:pPr>
               <w:rPr>
                 <w:rFonts w:ascii="Calibri" w:hAnsi="Calibri" w:cs="Calibri"/>
                 <w:b/>
@@ -2678,12 +2919,12 @@
                 <w:sz w:val="28"/>
                 <w:szCs w:val="32"/>
               </w:rPr>
-              <w:t>Marble Photography</w:t>
-            </w:r>
-          </w:p>
-          <w:p>
-            <w:pPr>
-              <w:pStyle w:val="Date"/>
+              <w:t>Nodejs (Udemy.com)</w:t>
+            </w:r>
+          </w:p>
+          <w:p>
+            <w:pPr>
+              <w:spacing w:after="240"/>
               <w:rPr>
                 <w:rFonts w:ascii="Calibri" w:hAnsi="Calibri" w:cs="Calibri"/>
                 <w:b/>
@@ -2694,11 +2935,73 @@
             <w:r>
               <w:rPr>
                 <w:rFonts w:ascii="Calibri" w:hAnsi="Calibri" w:cs="Calibri"/>
+                <w:sz w:val="24"/>
+                <w:szCs w:val="28"/>
+              </w:rPr>
+              <w:t>Learned Rest APIs, Middleware, Route Handlers, MongoDB operations, 3</w:t>
+            </w:r>
+            <w:r>
+              <w:rPr>
+                <w:rFonts w:ascii="Calibri" w:hAnsi="Calibri" w:cs="Calibri"/>
+                <w:sz w:val="24"/>
+                <w:szCs w:val="28"/>
+                <w:vertAlign w:val="superscript"/>
+              </w:rPr>
+              <w:t>rd</w:t>
+            </w:r>
+            <w:r>
+              <w:rPr>
+                <w:rFonts w:ascii="Calibri" w:hAnsi="Calibri" w:cs="Calibri"/>
+                <w:sz w:val="24"/>
+                <w:szCs w:val="28"/>
+              </w:rPr>
+              <w:t xml:space="preserve"> party integration, JWT authentication etc.</w:t>
+            </w:r>
+          </w:p>
+          <w:p>
+            <w:pPr>
+              <w:rPr>
+                <w:rFonts w:ascii="Calibri" w:hAnsi="Calibri" w:cs="Calibri"/>
                 <w:b/>
                 <w:sz w:val="28"/>
                 <w:szCs w:val="32"/>
               </w:rPr>
-              <w:t>www.myphotography.gq</w:t>
+            </w:pPr>
+            <w:r>
+              <w:rPr>
+                <w:rFonts w:ascii="Calibri" w:hAnsi="Calibri" w:cs="Calibri"/>
+                <w:b/>
+                <w:sz w:val="28"/>
+                <w:szCs w:val="32"/>
+              </w:rPr>
+              <w:t>Java Framework</w:t>
+            </w:r>
+            <w:r>
+              <w:rPr>
+                <w:rFonts w:ascii="Calibri" w:hAnsi="Calibri" w:cs="Calibri"/>
+                <w:b/>
+                <w:sz w:val="28"/>
+                <w:szCs w:val="32"/>
+              </w:rPr>
+              <w:t xml:space="preserve"> (</w:t>
+            </w:r>
+            <w:r>
+              <w:rPr>
+                <w:rFonts w:ascii="Calibri" w:hAnsi="Calibri" w:cs="Calibri"/>
+                <w:b/>
+                <w:sz w:val="28"/>
+                <w:szCs w:val="32"/>
+              </w:rPr>
+              <w:t>HCL Training</w:t>
+            </w:r>
+            <w:r>
+              <w:rPr>
+                <w:rFonts w:ascii="Calibri" w:hAnsi="Calibri" w:cs="Calibri"/>
+                <w:b/>
+                <w:sz w:val="28"/>
+                <w:szCs w:val="32"/>
+              </w:rPr>
+              <w:t>)</w:t>
             </w:r>
           </w:p>
           <w:p>
@@ -2716,34 +3019,58 @@
                 <w:sz w:val="24"/>
                 <w:szCs w:val="28"/>
               </w:rPr>
-              <w:t xml:space="preserve">MARBLE is based on MEAN Full stack platform. It has a rich functionality like user can sign up/sign in. User can upload image and view images uploaded by another users. There is privacy section to post image as public and private. User can like, tag, delete, edit, </w:t>
-            </w:r>
-            <w:proofErr w:type="gramStart"/>
-            <w:r>
-              <w:rPr>
-                <w:rFonts w:ascii="Calibri" w:hAnsi="Calibri" w:cs="Calibri"/>
-                <w:sz w:val="24"/>
-                <w:szCs w:val="28"/>
-              </w:rPr>
-              <w:t>filter</w:t>
-            </w:r>
-            <w:proofErr w:type="gramEnd"/>
-            <w:r>
-              <w:rPr>
-                <w:rFonts w:ascii="Calibri" w:hAnsi="Calibri" w:cs="Calibri"/>
-                <w:sz w:val="24"/>
-                <w:szCs w:val="28"/>
-              </w:rPr>
-              <w:t xml:space="preserve"> and categorize. Apart from these there is JWT based authentication.</w:t>
-            </w:r>
-          </w:p>
-          <w:p>
-            <w:pPr>
-              <w:rPr>
-                <w:rFonts w:ascii="Calibri" w:hAnsi="Calibri" w:cs="Calibri"/>
-              </w:rPr>
-            </w:pPr>
-          </w:p>
+              <w:t xml:space="preserve">Learned </w:t>
+            </w:r>
+            <w:r>
+              <w:rPr>
+                <w:rFonts w:ascii="Calibri" w:hAnsi="Calibri" w:cs="Calibri"/>
+                <w:sz w:val="24"/>
+                <w:szCs w:val="28"/>
+              </w:rPr>
+              <w:t xml:space="preserve">JAVA </w:t>
+            </w:r>
+            <w:r>
+              <w:rPr>
+                <w:rFonts w:ascii="Calibri" w:hAnsi="Calibri" w:cs="Calibri"/>
+                <w:sz w:val="24"/>
+                <w:szCs w:val="28"/>
+              </w:rPr>
+              <w:t xml:space="preserve">core, </w:t>
+            </w:r>
+            <w:r>
+              <w:rPr>
+                <w:rFonts w:ascii="Calibri" w:hAnsi="Calibri" w:cs="Calibri"/>
+                <w:sz w:val="24"/>
+                <w:szCs w:val="28"/>
+              </w:rPr>
+              <w:t>JSP</w:t>
+            </w:r>
+            <w:r>
+              <w:rPr>
+                <w:rFonts w:ascii="Calibri" w:hAnsi="Calibri" w:cs="Calibri"/>
+                <w:sz w:val="24"/>
+                <w:szCs w:val="28"/>
+              </w:rPr>
+              <w:t>,</w:t>
+            </w:r>
+            <w:r>
+              <w:rPr>
+                <w:rFonts w:ascii="Calibri" w:hAnsi="Calibri" w:cs="Calibri"/>
+                <w:sz w:val="24"/>
+                <w:szCs w:val="28"/>
+              </w:rPr>
+              <w:t xml:space="preserve"> Servlet</w:t>
+            </w:r>
+            <w:r>
+              <w:rPr>
+                <w:rFonts w:ascii="Calibri" w:hAnsi="Calibri" w:cs="Calibri"/>
+                <w:sz w:val="24"/>
+                <w:szCs w:val="28"/>
+              </w:rPr>
+              <w:t>, Hibernate, JDBC and hands on exp. In SQL.</w:t>
+            </w:r>
+          </w:p>
+          <w:p/>
         </w:tc>
       </w:tr>
       <w:tr>
@@ -2752,7 +3079,7 @@
         </w:trPr>
         <w:tc>
           <w:tcPr>
-            <w:tcW w:w="4495" w:type="dxa"/>
+            <w:tcW w:w="4499" w:type="dxa"/>
             <w:vMerge w:val="restart"/>
             <w:tcMar>
               <w:left w:w="360" w:type="dxa"/>
@@ -2785,7 +3112,31 @@
               <w:rPr>
                 <w:rFonts w:ascii="Calibri" w:hAnsi="Calibri" w:cs="Calibri"/>
               </w:rPr>
-              <w:t>Git, NVDA, Bitbucket, Jira, Confluence, Rally, Eclipse, VSC, IntelliJ-IDEA et</w:t>
+              <w:t xml:space="preserve">NVDA, </w:t>
+            </w:r>
+            <w:r>
+              <w:rPr>
+                <w:rFonts w:ascii="Calibri" w:hAnsi="Calibri" w:cs="Calibri"/>
+              </w:rPr>
+              <w:t xml:space="preserve">SourceTree, TortoiseGit, </w:t>
+            </w:r>
+            <w:r>
+              <w:rPr>
+                <w:rFonts w:ascii="Calibri" w:hAnsi="Calibri" w:cs="Calibri"/>
+              </w:rPr>
+              <w:t xml:space="preserve">Jira, </w:t>
+            </w:r>
+            <w:r>
+              <w:rPr>
+                <w:rFonts w:ascii="Calibri" w:hAnsi="Calibri" w:cs="Calibri"/>
+              </w:rPr>
+              <w:t xml:space="preserve">MS Office, </w:t>
+            </w:r>
+            <w:r>
+              <w:rPr>
+                <w:rFonts w:ascii="Calibri" w:hAnsi="Calibri" w:cs="Calibri"/>
+              </w:rPr>
+              <w:t>Confluence, Rally, Eclipse, VSC, IntelliJ-IDEA et</w:t>
             </w:r>
             <w:r>
               <w:rPr>
@@ -2833,7 +3184,7 @@
         </w:tc>
         <w:tc>
           <w:tcPr>
-            <w:tcW w:w="6572" w:type="dxa"/>
+            <w:tcW w:w="6661" w:type="dxa"/>
             <w:shd w:val="clear" w:color="auto" w:fill="31521B"/>
             <w:vAlign w:val="center"/>
           </w:tcPr>
@@ -2848,7 +3199,7 @@
               <w:rPr>
                 <w:rFonts w:ascii="Calibri" w:hAnsi="Calibri" w:cs="Calibri"/>
               </w:rPr>
-              <w:t>Courses</w:t>
+              <w:t>Projects</w:t>
             </w:r>
           </w:p>
         </w:tc>
@@ -2859,7 +3210,7 @@
         </w:trPr>
         <w:tc>
           <w:tcPr>
-            <w:tcW w:w="4495" w:type="dxa"/>
+            <w:tcW w:w="4499" w:type="dxa"/>
             <w:vMerge/>
             <w:tcMar>
               <w:left w:w="360" w:type="dxa"/>
@@ -3090,20 +3441,14 @@
         </w:tc>
         <w:tc>
           <w:tcPr>
-            <w:tcW w:w="6572" w:type="dxa"/>
+            <w:tcW w:w="6661" w:type="dxa"/>
             <w:shd w:val="clear" w:color="auto" w:fill="auto"/>
             <w:vAlign w:val="center"/>
           </w:tcPr>
           <w:p>
             <w:pPr>
-              <w:rPr>
-                <w:rFonts w:ascii="Calibri" w:hAnsi="Calibri" w:cs="Calibri"/>
-                <w:b/>
-              </w:rPr>
-            </w:pPr>
-          </w:p>
-          <w:p>
-            <w:pPr>
+              <w:pStyle w:val="Date"/>
+              <w:spacing w:before="240"/>
               <w:rPr>
                 <w:rFonts w:ascii="Calibri" w:hAnsi="Calibri" w:cs="Calibri"/>
                 <w:b/>
@@ -3118,18 +3463,17 @@
                 <w:sz w:val="28"/>
                 <w:szCs w:val="32"/>
               </w:rPr>
-              <w:t>Java Framework</w:t>
-            </w:r>
-          </w:p>
-          <w:p>
-            <w:pPr>
+              <w:t>MEAN Portfolio</w:t>
+            </w:r>
+            <w:r>
               <w:rPr>
                 <w:rFonts w:ascii="Calibri" w:hAnsi="Calibri" w:cs="Calibri"/>
                 <w:b/>
                 <w:sz w:val="28"/>
                 <w:szCs w:val="32"/>
               </w:rPr>
-            </w:pPr>
+              <w:t>(</w:t>
+            </w:r>
             <w:r>
               <w:rPr>
                 <w:rFonts w:ascii="Calibri" w:hAnsi="Calibri" w:cs="Calibri"/>
@@ -3137,29 +3481,327 @@
                 <w:sz w:val="28"/>
                 <w:szCs w:val="32"/>
               </w:rPr>
-              <w:t>HCL Training &amp; Staffing Services</w:t>
-            </w:r>
-          </w:p>
-          <w:p>
-            <w:pPr>
-              <w:rPr>
-                <w:rFonts w:ascii="Calibri" w:hAnsi="Calibri" w:cs="Calibri"/>
-                <w:sz w:val="24"/>
-                <w:szCs w:val="28"/>
-              </w:rPr>
-            </w:pPr>
-            <w:r>
-              <w:rPr>
-                <w:rFonts w:ascii="Calibri" w:hAnsi="Calibri" w:cs="Calibri"/>
-                <w:sz w:val="24"/>
-                <w:szCs w:val="28"/>
-              </w:rPr>
-              <w:t>Learned JAVA (version 8) and its framework. Some server-side technologies like JSP &amp; Servlet. For database operations hands on experience on Oracle XE 11, Hibernate and JDBC. Apart from that learns basic of JavaScript which is consider as one of the most powerful client-side scripting language.</w:t>
-            </w:r>
-          </w:p>
-          <w:p>
-            <w:pPr>
-              <w:pStyle w:val="Heading1"/>
+              <w:t>www.asquare.gq</w:t>
+            </w:r>
+            <w:r>
+              <w:rPr>
+                <w:rFonts w:ascii="Calibri" w:hAnsi="Calibri" w:cs="Calibri"/>
+                <w:b/>
+                <w:sz w:val="28"/>
+                <w:szCs w:val="32"/>
+              </w:rPr>
+              <w:t>)</w:t>
+            </w:r>
+          </w:p>
+          <w:p>
+            <w:pPr>
+              <w:spacing w:after="240"/>
+              <w:rPr>
+                <w:rFonts w:ascii="Calibri" w:hAnsi="Calibri" w:cs="Calibri"/>
+                <w:sz w:val="24"/>
+                <w:szCs w:val="28"/>
+              </w:rPr>
+            </w:pPr>
+            <w:r>
+              <w:rPr>
+                <w:rFonts w:ascii="Calibri" w:hAnsi="Calibri" w:cs="Calibri"/>
+                <w:sz w:val="24"/>
+                <w:szCs w:val="28"/>
+              </w:rPr>
+              <w:t>P</w:t>
+            </w:r>
+            <w:r>
+              <w:rPr>
+                <w:rFonts w:ascii="Calibri" w:hAnsi="Calibri" w:cs="Calibri"/>
+                <w:sz w:val="24"/>
+                <w:szCs w:val="28"/>
+              </w:rPr>
+              <w:t xml:space="preserve">roject is based on very dynamic framework named as ANGULAR. It implements lazy loading, routes, services, </w:t>
+            </w:r>
+            <w:proofErr w:type="gramStart"/>
+            <w:r>
+              <w:rPr>
+                <w:rFonts w:ascii="Calibri" w:hAnsi="Calibri" w:cs="Calibri"/>
+                <w:sz w:val="24"/>
+                <w:szCs w:val="28"/>
+              </w:rPr>
+              <w:t>pipes</w:t>
+            </w:r>
+            <w:proofErr w:type="gramEnd"/>
+            <w:r>
+              <w:rPr>
+                <w:rFonts w:ascii="Calibri" w:hAnsi="Calibri" w:cs="Calibri"/>
+                <w:sz w:val="24"/>
+                <w:szCs w:val="28"/>
+              </w:rPr>
+              <w:t xml:space="preserve"> and directives etc. It is integrated with rest APIs and 3rd party frameworks like bootstrap, AOS, Owl-Carousel etc.</w:t>
+            </w:r>
+          </w:p>
+          <w:p>
+            <w:pPr>
+              <w:pStyle w:val="Date"/>
+              <w:rPr>
+                <w:rFonts w:ascii="Calibri" w:hAnsi="Calibri" w:cs="Calibri"/>
+                <w:b/>
+                <w:sz w:val="28"/>
+                <w:szCs w:val="32"/>
+              </w:rPr>
+            </w:pPr>
+            <w:r>
+              <w:rPr>
+                <w:rFonts w:ascii="Calibri" w:hAnsi="Calibri" w:cs="Calibri"/>
+                <w:b/>
+                <w:sz w:val="28"/>
+                <w:szCs w:val="32"/>
+              </w:rPr>
+              <w:t>Marble Photography</w:t>
+            </w:r>
+            <w:r>
+              <w:rPr>
+                <w:rFonts w:ascii="Calibri" w:hAnsi="Calibri" w:cs="Calibri"/>
+                <w:b/>
+                <w:sz w:val="28"/>
+                <w:szCs w:val="32"/>
+              </w:rPr>
+              <w:t>(</w:t>
+            </w:r>
+            <w:r>
+              <w:rPr>
+                <w:rFonts w:ascii="Calibri" w:hAnsi="Calibri" w:cs="Calibri"/>
+                <w:b/>
+                <w:sz w:val="28"/>
+                <w:szCs w:val="32"/>
+              </w:rPr>
+              <w:t>www.myphotography.gq</w:t>
+            </w:r>
+            <w:r>
+              <w:rPr>
+                <w:rFonts w:ascii="Calibri" w:hAnsi="Calibri" w:cs="Calibri"/>
+                <w:b/>
+                <w:sz w:val="28"/>
+                <w:szCs w:val="32"/>
+              </w:rPr>
+              <w:t>)</w:t>
+            </w:r>
+          </w:p>
+          <w:p>
+            <w:pPr>
+              <w:pStyle w:val="Date"/>
+              <w:spacing w:after="240"/>
+              <w:rPr>
+                <w:rFonts w:ascii="Calibri" w:hAnsi="Calibri" w:cs="Calibri"/>
+                <w:sz w:val="24"/>
+                <w:szCs w:val="28"/>
+              </w:rPr>
+            </w:pPr>
+            <w:r>
+              <w:rPr>
+                <w:rFonts w:ascii="Calibri" w:hAnsi="Calibri" w:cs="Calibri"/>
+                <w:sz w:val="24"/>
+                <w:szCs w:val="28"/>
+              </w:rPr>
+              <w:t>Project</w:t>
+            </w:r>
+            <w:r>
+              <w:rPr>
+                <w:rFonts w:ascii="Calibri" w:hAnsi="Calibri" w:cs="Calibri"/>
+                <w:sz w:val="24"/>
+                <w:szCs w:val="28"/>
+              </w:rPr>
+              <w:t xml:space="preserve"> is based on MEAN Full stack platform. It has a rich functionality like user can sign up/sign in</w:t>
+            </w:r>
+            <w:r>
+              <w:rPr>
+                <w:rFonts w:ascii="Calibri" w:hAnsi="Calibri" w:cs="Calibri"/>
+                <w:sz w:val="24"/>
+                <w:szCs w:val="28"/>
+              </w:rPr>
+              <w:t xml:space="preserve"> based on JWT token</w:t>
+            </w:r>
+            <w:r>
+              <w:rPr>
+                <w:rFonts w:ascii="Calibri" w:hAnsi="Calibri" w:cs="Calibri"/>
+                <w:sz w:val="24"/>
+                <w:szCs w:val="28"/>
+              </w:rPr>
+              <w:t>. User can upload</w:t>
+            </w:r>
+            <w:r>
+              <w:rPr>
+                <w:rFonts w:ascii="Calibri" w:hAnsi="Calibri" w:cs="Calibri"/>
+                <w:sz w:val="24"/>
+                <w:szCs w:val="28"/>
+              </w:rPr>
+              <w:t>,</w:t>
+            </w:r>
+            <w:r>
+              <w:rPr>
+                <w:rFonts w:ascii="Calibri" w:hAnsi="Calibri" w:cs="Calibri"/>
+                <w:sz w:val="24"/>
+                <w:szCs w:val="28"/>
+              </w:rPr>
+              <w:t xml:space="preserve"> view</w:t>
+            </w:r>
+            <w:r>
+              <w:rPr>
+                <w:rFonts w:ascii="Calibri" w:hAnsi="Calibri" w:cs="Calibri"/>
+                <w:sz w:val="24"/>
+                <w:szCs w:val="28"/>
+              </w:rPr>
+              <w:t xml:space="preserve">, </w:t>
+            </w:r>
+            <w:r>
+              <w:rPr>
+                <w:rFonts w:ascii="Calibri" w:hAnsi="Calibri" w:cs="Calibri"/>
+                <w:sz w:val="24"/>
+                <w:szCs w:val="28"/>
+              </w:rPr>
+              <w:t xml:space="preserve">like, tag, delete, edit, filter and </w:t>
+            </w:r>
+            <w:r>
+              <w:rPr>
+                <w:rFonts w:ascii="Calibri" w:hAnsi="Calibri" w:cs="Calibri"/>
+                <w:sz w:val="24"/>
+                <w:szCs w:val="28"/>
+              </w:rPr>
+              <w:t>sort</w:t>
+            </w:r>
+            <w:r>
+              <w:rPr>
+                <w:rFonts w:ascii="Calibri" w:hAnsi="Calibri" w:cs="Calibri"/>
+                <w:sz w:val="24"/>
+                <w:szCs w:val="28"/>
+              </w:rPr>
+              <w:t xml:space="preserve">. Apart from these there is JWT based </w:t>
+            </w:r>
+            <w:r>
+              <w:rPr>
+                <w:rFonts w:ascii="Calibri" w:hAnsi="Calibri" w:cs="Calibri"/>
+                <w:sz w:val="24"/>
+                <w:szCs w:val="28"/>
+              </w:rPr>
+              <w:t>authorization</w:t>
+            </w:r>
+            <w:r>
+              <w:rPr>
+                <w:rFonts w:ascii="Calibri" w:hAnsi="Calibri" w:cs="Calibri"/>
+                <w:sz w:val="24"/>
+                <w:szCs w:val="28"/>
+              </w:rPr>
+              <w:t>.</w:t>
+            </w:r>
+          </w:p>
+          <w:p>
+            <w:pPr>
+              <w:pStyle w:val="Date"/>
+              <w:rPr>
+                <w:rFonts w:ascii="Calibri" w:hAnsi="Calibri" w:cs="Calibri"/>
+                <w:b/>
+                <w:sz w:val="28"/>
+                <w:szCs w:val="32"/>
+              </w:rPr>
+            </w:pPr>
+            <w:r>
+              <w:rPr>
+                <w:rFonts w:ascii="Calibri" w:hAnsi="Calibri" w:cs="Calibri"/>
+                <w:b/>
+                <w:sz w:val="28"/>
+                <w:szCs w:val="32"/>
+              </w:rPr>
+              <w:t>REST API (</w:t>
+            </w:r>
+            <w:r>
+              <w:rPr>
+                <w:rFonts w:ascii="Calibri" w:hAnsi="Calibri" w:cs="Calibri"/>
+                <w:b/>
+                <w:sz w:val="28"/>
+                <w:szCs w:val="32"/>
+              </w:rPr>
+              <w:t>api4asquare.herokuapp.com</w:t>
+            </w:r>
+            <w:r>
+              <w:rPr>
+                <w:rFonts w:ascii="Calibri" w:hAnsi="Calibri" w:cs="Calibri"/>
+                <w:b/>
+                <w:sz w:val="28"/>
+                <w:szCs w:val="32"/>
+              </w:rPr>
+              <w:t>)</w:t>
+            </w:r>
+          </w:p>
+          <w:p>
+            <w:pPr>
+              <w:rPr>
+                <w:rFonts w:ascii="Calibri" w:hAnsi="Calibri" w:cs="Calibri"/>
+                <w:sz w:val="24"/>
+                <w:szCs w:val="28"/>
+              </w:rPr>
+            </w:pPr>
+            <w:r>
+              <w:rPr>
+                <w:rFonts w:ascii="Calibri" w:hAnsi="Calibri" w:cs="Calibri"/>
+                <w:sz w:val="24"/>
+                <w:szCs w:val="28"/>
+              </w:rPr>
+              <w:t xml:space="preserve">Project is built up on </w:t>
+            </w:r>
+            <w:proofErr w:type="spellStart"/>
+            <w:r>
+              <w:rPr>
+                <w:rFonts w:ascii="Calibri" w:hAnsi="Calibri" w:cs="Calibri"/>
+                <w:sz w:val="24"/>
+                <w:szCs w:val="28"/>
+              </w:rPr>
+              <w:t>ExpressJS</w:t>
+            </w:r>
+            <w:proofErr w:type="spellEnd"/>
+            <w:r>
+              <w:rPr>
+                <w:rFonts w:ascii="Calibri" w:hAnsi="Calibri" w:cs="Calibri"/>
+                <w:sz w:val="24"/>
+                <w:szCs w:val="28"/>
+              </w:rPr>
+              <w:t xml:space="preserve"> layered on NodeJS to create rest APIs. </w:t>
+            </w:r>
+            <w:proofErr w:type="spellStart"/>
+            <w:r>
+              <w:rPr>
+                <w:rFonts w:ascii="Calibri" w:hAnsi="Calibri" w:cs="Calibri"/>
+                <w:sz w:val="24"/>
+                <w:szCs w:val="28"/>
+              </w:rPr>
+              <w:t>Mongodb</w:t>
+            </w:r>
+            <w:proofErr w:type="spellEnd"/>
+            <w:r>
+              <w:rPr>
+                <w:rFonts w:ascii="Calibri" w:hAnsi="Calibri" w:cs="Calibri"/>
+                <w:sz w:val="24"/>
+                <w:szCs w:val="28"/>
+              </w:rPr>
+              <w:t xml:space="preserve"> is used as a Database to store JSON for project and </w:t>
+            </w:r>
+            <w:proofErr w:type="spellStart"/>
+            <w:r>
+              <w:rPr>
+                <w:rFonts w:ascii="Calibri" w:hAnsi="Calibri" w:cs="Calibri"/>
+                <w:sz w:val="24"/>
+                <w:szCs w:val="28"/>
+              </w:rPr>
+              <w:t>Cloudinary</w:t>
+            </w:r>
+            <w:proofErr w:type="spellEnd"/>
+            <w:r>
+              <w:rPr>
+                <w:rFonts w:ascii="Calibri" w:hAnsi="Calibri" w:cs="Calibri"/>
+                <w:sz w:val="24"/>
+                <w:szCs w:val="28"/>
+              </w:rPr>
+              <w:t xml:space="preserve"> is integrated to store digital assets.</w:t>
+            </w:r>
+          </w:p>
+          <w:p>
+            <w:pPr>
               <w:rPr>
                 <w:rFonts w:ascii="Calibri" w:hAnsi="Calibri" w:cs="Calibri"/>
               </w:rPr>
@@ -3176,7 +3818,7 @@
       </w:pPr>
     </w:p>
     <w:sectPr>
-      <w:headerReference w:type="default" r:id="rId14"/>
+      <w:headerReference w:type="default" r:id="rId13"/>
       <w:pgSz w:w="12240" w:h="15840"/>
       <w:pgMar w:top="360" w:right="360" w:bottom="360" w:left="360" w:header="288" w:footer="432" w:gutter="0"/>
       <w:cols w:space="720"/>
@@ -4681,885 +5323,6 @@
 </w:styles>
 </file>
 
-<file path=word/charts/chart1.xml><?xml version="1.0" encoding="utf-8"?>
-<c:chartSpace xmlns:c="http://schemas.openxmlformats.org/drawingml/2006/chart" xmlns:a="http://schemas.openxmlformats.org/drawingml/2006/main" xmlns:r="http://schemas.openxmlformats.org/officeDocument/2006/relationships" xmlns:c16r2="http://schemas.microsoft.com/office/drawing/2015/06/chart">
-  <c:date1904 val="0"/>
-  <c:lang val="en-US"/>
-  <c:roundedCorners val="0"/>
-  <mc:AlternateContent xmlns:mc="http://schemas.openxmlformats.org/markup-compatibility/2006">
-    <mc:Choice xmlns:c14="http://schemas.microsoft.com/office/drawing/2007/8/2/chart" Requires="c14">
-      <c14:style val="102"/>
-    </mc:Choice>
-    <mc:Fallback>
-      <c:style val="2"/>
-    </mc:Fallback>
-  </mc:AlternateContent>
-  <c:chart>
-    <c:autoTitleDeleted val="1"/>
-    <c:plotArea>
-      <c:layout>
-        <c:manualLayout>
-          <c:layoutTarget val="inner"/>
-          <c:xMode val="edge"/>
-          <c:yMode val="edge"/>
-          <c:x val="0.38223262153082793"/>
-          <c:y val="0"/>
-          <c:w val="0.61776737846917207"/>
-          <c:h val="0.97755511811023621"/>
-        </c:manualLayout>
-      </c:layout>
-      <c:barChart>
-        <c:barDir val="bar"/>
-        <c:grouping val="clustered"/>
-        <c:varyColors val="0"/>
-        <c:ser>
-          <c:idx val="0"/>
-          <c:order val="0"/>
-          <c:tx>
-            <c:strRef>
-              <c:f>Sheet1!$B$1</c:f>
-              <c:strCache>
-                <c:ptCount val="1"/>
-                <c:pt idx="0">
-                  <c:v>Series 1</c:v>
-                </c:pt>
-              </c:strCache>
-            </c:strRef>
-          </c:tx>
-          <c:spPr>
-            <a:solidFill>
-              <a:schemeClr val="accent1"/>
-            </a:solidFill>
-            <a:ln>
-              <a:noFill/>
-            </a:ln>
-            <a:effectLst/>
-          </c:spPr>
-          <c:invertIfNegative val="0"/>
-          <c:dLbls>
-            <c:numFmt formatCode="0%" sourceLinked="0"/>
-            <c:spPr>
-              <a:noFill/>
-              <a:ln>
-                <a:noFill/>
-              </a:ln>
-              <a:effectLst/>
-            </c:spPr>
-            <c:txPr>
-              <a:bodyPr rot="0" spcFirstLastPara="1" vertOverflow="ellipsis" vert="horz" wrap="square" lIns="38100" tIns="19050" rIns="38100" bIns="19050" anchor="ctr" anchorCtr="1">
-                <a:spAutoFit/>
-              </a:bodyPr>
-              <a:lstStyle/>
-              <a:p>
-                <a:pPr>
-                  <a:defRPr sz="700" b="0" i="0" u="none" strike="noStrike" kern="1200" baseline="0">
-                    <a:solidFill>
-                      <a:schemeClr val="tx1"/>
-                    </a:solidFill>
-                    <a:latin typeface="+mn-lt"/>
-                    <a:ea typeface="+mn-ea"/>
-                    <a:cs typeface="+mn-cs"/>
-                  </a:defRPr>
-                </a:pPr>
-                <a:endParaRPr lang="en-US"/>
-              </a:p>
-            </c:txPr>
-            <c:dLblPos val="ctr"/>
-            <c:showLegendKey val="0"/>
-            <c:showVal val="1"/>
-            <c:showCatName val="0"/>
-            <c:showSerName val="0"/>
-            <c:showPercent val="0"/>
-            <c:showBubbleSize val="0"/>
-            <c:separator>, </c:separator>
-            <c:showLeaderLines val="0"/>
-            <c:extLst>
-              <c:ext xmlns:c15="http://schemas.microsoft.com/office/drawing/2012/chart" uri="{CE6537A1-D6FC-4f65-9D91-7224C49458BB}">
-                <c15:showLeaderLines val="1"/>
-                <c15:leaderLines>
-                  <c:spPr>
-                    <a:ln w="9525">
-                      <a:solidFill>
-                        <a:schemeClr val="tx1">
-                          <a:lumMod val="35000"/>
-                          <a:lumOff val="65000"/>
-                        </a:schemeClr>
-                      </a:solidFill>
-                    </a:ln>
-                    <a:effectLst/>
-                  </c:spPr>
-                </c15:leaderLines>
-              </c:ext>
-            </c:extLst>
-          </c:dLbls>
-          <c:cat>
-            <c:strRef>
-              <c:f>Sheet1!$A$2:$A$7</c:f>
-              <c:strCache>
-                <c:ptCount val="6"/>
-                <c:pt idx="0">
-                  <c:v>ReactJs</c:v>
-                </c:pt>
-                <c:pt idx="1">
-                  <c:v>Nodejs/Expressjs</c:v>
-                </c:pt>
-                <c:pt idx="2">
-                  <c:v>Html/Css/Js</c:v>
-                </c:pt>
-                <c:pt idx="3">
-                  <c:v>Mongodb</c:v>
-                </c:pt>
-                <c:pt idx="4">
-                  <c:v>AEM/Java</c:v>
-                </c:pt>
-                <c:pt idx="5">
-                  <c:v>Angular</c:v>
-                </c:pt>
-              </c:strCache>
-            </c:strRef>
-          </c:cat>
-          <c:val>
-            <c:numRef>
-              <c:f>Sheet1!$B$2:$B$7</c:f>
-              <c:numCache>
-                <c:formatCode>General</c:formatCode>
-                <c:ptCount val="6"/>
-                <c:pt idx="0">
-                  <c:v>0.55000000000000004</c:v>
-                </c:pt>
-                <c:pt idx="1">
-                  <c:v>0.85</c:v>
-                </c:pt>
-                <c:pt idx="2">
-                  <c:v>0.95</c:v>
-                </c:pt>
-                <c:pt idx="3">
-                  <c:v>0.9</c:v>
-                </c:pt>
-                <c:pt idx="4">
-                  <c:v>0.8</c:v>
-                </c:pt>
-                <c:pt idx="5">
-                  <c:v>0.85</c:v>
-                </c:pt>
-              </c:numCache>
-            </c:numRef>
-          </c:val>
-          <c:extLst>
-            <c:ext xmlns:c16="http://schemas.microsoft.com/office/drawing/2014/chart" uri="{C3380CC4-5D6E-409C-BE32-E72D297353CC}">
-              <c16:uniqueId val="{00000000-992A-4063-83A0-58B2528B3A27}"/>
-            </c:ext>
-          </c:extLst>
-        </c:ser>
-        <c:dLbls>
-          <c:showLegendKey val="0"/>
-          <c:showVal val="0"/>
-          <c:showCatName val="0"/>
-          <c:showSerName val="0"/>
-          <c:showPercent val="0"/>
-          <c:showBubbleSize val="0"/>
-        </c:dLbls>
-        <c:gapWidth val="78"/>
-        <c:overlap val="60"/>
-        <c:axId val="510443647"/>
-        <c:axId val="510551375"/>
-      </c:barChart>
-      <c:catAx>
-        <c:axId val="510443647"/>
-        <c:scaling>
-          <c:orientation val="minMax"/>
-        </c:scaling>
-        <c:delete val="0"/>
-        <c:axPos val="l"/>
-        <c:numFmt formatCode="General" sourceLinked="1"/>
-        <c:majorTickMark val="none"/>
-        <c:minorTickMark val="none"/>
-        <c:tickLblPos val="nextTo"/>
-        <c:spPr>
-          <a:noFill/>
-          <a:ln w="9525" cap="flat" cmpd="sng" algn="ctr">
-            <a:noFill/>
-            <a:round/>
-            <a:headEnd type="none" w="sm" len="sm"/>
-            <a:tailEnd type="none" w="sm" len="sm"/>
-          </a:ln>
-          <a:effectLst/>
-        </c:spPr>
-        <c:txPr>
-          <a:bodyPr rot="-60000000" spcFirstLastPara="1" vertOverflow="ellipsis" vert="horz" wrap="square" anchor="ctr" anchorCtr="1"/>
-          <a:lstStyle/>
-          <a:p>
-            <a:pPr>
-              <a:defRPr sz="1200" b="0" i="0" u="none" strike="noStrike" kern="1200" baseline="0">
-                <a:solidFill>
-                  <a:schemeClr val="tx1"/>
-                </a:solidFill>
-                <a:latin typeface="+mn-lt"/>
-                <a:ea typeface="+mn-ea"/>
-                <a:cs typeface="+mn-cs"/>
-              </a:defRPr>
-            </a:pPr>
-            <a:endParaRPr lang="en-US"/>
-          </a:p>
-        </c:txPr>
-        <c:crossAx val="510551375"/>
-        <c:crosses val="autoZero"/>
-        <c:auto val="1"/>
-        <c:lblAlgn val="ctr"/>
-        <c:lblOffset val="100"/>
-        <c:noMultiLvlLbl val="0"/>
-      </c:catAx>
-      <c:valAx>
-        <c:axId val="510551375"/>
-        <c:scaling>
-          <c:orientation val="minMax"/>
-          <c:max val="1"/>
-        </c:scaling>
-        <c:delete val="1"/>
-        <c:axPos val="b"/>
-        <c:numFmt formatCode="0.00%" sourceLinked="0"/>
-        <c:majorTickMark val="none"/>
-        <c:minorTickMark val="none"/>
-        <c:tickLblPos val="nextTo"/>
-        <c:crossAx val="510443647"/>
-        <c:crosses val="autoZero"/>
-        <c:crossBetween val="between"/>
-        <c:majorUnit val="0.25"/>
-      </c:valAx>
-      <c:spPr>
-        <a:noFill/>
-        <a:ln>
-          <a:noFill/>
-        </a:ln>
-        <a:effectLst/>
-      </c:spPr>
-    </c:plotArea>
-    <c:plotVisOnly val="1"/>
-    <c:dispBlanksAs val="gap"/>
-    <c:extLst>
-      <c:ext xmlns:c16r3="http://schemas.microsoft.com/office/drawing/2017/03/chart" uri="{56B9EC1D-385E-4148-901F-78D8002777C0}">
-        <c16r3:dataDisplayOptions16>
-          <c16r3:dispNaAsBlank val="1"/>
-        </c16r3:dataDisplayOptions16>
-      </c:ext>
-    </c:extLst>
-    <c:showDLblsOverMax val="0"/>
-  </c:chart>
-  <c:spPr>
-    <a:noFill/>
-    <a:ln w="9525" cap="flat" cmpd="sng" algn="ctr">
-      <a:noFill/>
-      <a:round/>
-    </a:ln>
-    <a:effectLst/>
-  </c:spPr>
-  <c:txPr>
-    <a:bodyPr/>
-    <a:lstStyle/>
-    <a:p>
-      <a:pPr>
-        <a:defRPr/>
-      </a:pPr>
-      <a:endParaRPr lang="en-US"/>
-    </a:p>
-  </c:txPr>
-  <c:externalData r:id="rId3">
-    <c:autoUpdate val="0"/>
-  </c:externalData>
-</c:chartSpace>
-</file>
-
-<file path=word/charts/colors1.xml><?xml version="1.0" encoding="utf-8"?>
-<cs:colorStyle xmlns:cs="http://schemas.microsoft.com/office/drawing/2012/chartStyle" xmlns:a="http://schemas.openxmlformats.org/drawingml/2006/main" meth="cycle" id="10">
-  <a:schemeClr val="accent1"/>
-  <a:schemeClr val="accent2"/>
-  <a:schemeClr val="accent3"/>
-  <a:schemeClr val="accent4"/>
-  <a:schemeClr val="accent5"/>
-  <a:schemeClr val="accent6"/>
-  <cs:variation/>
-  <cs:variation>
-    <a:lumMod val="60000"/>
-  </cs:variation>
-  <cs:variation>
-    <a:lumMod val="80000"/>
-    <a:lumOff val="20000"/>
-  </cs:variation>
-  <cs:variation>
-    <a:lumMod val="80000"/>
-  </cs:variation>
-  <cs:variation>
-    <a:lumMod val="60000"/>
-    <a:lumOff val="40000"/>
-  </cs:variation>
-  <cs:variation>
-    <a:lumMod val="50000"/>
-  </cs:variation>
-  <cs:variation>
-    <a:lumMod val="70000"/>
-    <a:lumOff val="30000"/>
-  </cs:variation>
-  <cs:variation>
-    <a:lumMod val="70000"/>
-  </cs:variation>
-  <cs:variation>
-    <a:lumMod val="50000"/>
-    <a:lumOff val="50000"/>
-  </cs:variation>
-</cs:colorStyle>
-</file>
-
-<file path=word/charts/style1.xml><?xml version="1.0" encoding="utf-8"?>
-<cs:chartStyle xmlns:cs="http://schemas.microsoft.com/office/drawing/2012/chartStyle" xmlns:a="http://schemas.openxmlformats.org/drawingml/2006/main" id="305">
-  <cs:axisTitle>
-    <cs:lnRef idx="0"/>
-    <cs:fillRef idx="0"/>
-    <cs:effectRef idx="0"/>
-    <cs:fontRef idx="minor">
-      <a:schemeClr val="tx1">
-        <a:lumMod val="65000"/>
-        <a:lumOff val="35000"/>
-      </a:schemeClr>
-    </cs:fontRef>
-    <cs:defRPr sz="900" kern="1200" cap="all"/>
-  </cs:axisTitle>
-  <cs:categoryAxis>
-    <cs:lnRef idx="0"/>
-    <cs:fillRef idx="0"/>
-    <cs:effectRef idx="0"/>
-    <cs:fontRef idx="minor">
-      <a:schemeClr val="tx1">
-        <a:lumMod val="65000"/>
-        <a:lumOff val="35000"/>
-      </a:schemeClr>
-    </cs:fontRef>
-    <cs:spPr>
-      <a:ln w="9525" cap="flat" cmpd="sng" algn="ctr">
-        <a:solidFill>
-          <a:schemeClr val="tx1">
-            <a:lumMod val="25000"/>
-            <a:lumOff val="75000"/>
-          </a:schemeClr>
-        </a:solidFill>
-        <a:round/>
-        <a:headEnd type="none" w="sm" len="sm"/>
-        <a:tailEnd type="none" w="sm" len="sm"/>
-      </a:ln>
-    </cs:spPr>
-    <cs:defRPr sz="900" kern="1200"/>
-  </cs:categoryAxis>
-  <cs:chartArea mods="allowNoFillOverride allowNoLineOverride">
-    <cs:lnRef idx="0"/>
-    <cs:fillRef idx="0"/>
-    <cs:effectRef idx="0"/>
-    <cs:fontRef idx="minor">
-      <a:schemeClr val="dk1"/>
-    </cs:fontRef>
-    <cs:spPr>
-      <a:solidFill>
-        <a:schemeClr val="bg1"/>
-      </a:solidFill>
-      <a:ln w="9525" cap="flat" cmpd="sng" algn="ctr">
-        <a:solidFill>
-          <a:schemeClr val="tx1">
-            <a:lumMod val="15000"/>
-            <a:lumOff val="85000"/>
-          </a:schemeClr>
-        </a:solidFill>
-        <a:round/>
-      </a:ln>
-    </cs:spPr>
-    <cs:defRPr sz="900" kern="1200"/>
-  </cs:chartArea>
-  <cs:dataLabel>
-    <cs:lnRef idx="0"/>
-    <cs:fillRef idx="0"/>
-    <cs:effectRef idx="0"/>
-    <cs:fontRef idx="minor">
-      <a:schemeClr val="tx1">
-        <a:lumMod val="75000"/>
-        <a:lumOff val="25000"/>
-      </a:schemeClr>
-    </cs:fontRef>
-    <cs:defRPr sz="900" kern="1200"/>
-  </cs:dataLabel>
-  <cs:dataLabelCallout>
-    <cs:lnRef idx="0"/>
-    <cs:fillRef idx="0"/>
-    <cs:effectRef idx="0"/>
-    <cs:fontRef idx="minor">
-      <a:schemeClr val="bg1"/>
-    </cs:fontRef>
-    <cs:spPr>
-      <a:solidFill>
-        <a:schemeClr val="tx1">
-          <a:lumMod val="50000"/>
-          <a:lumOff val="50000"/>
-        </a:schemeClr>
-      </a:solidFill>
-    </cs:spPr>
-    <cs:defRPr sz="900" kern="1200"/>
-    <cs:bodyPr rot="0" spcFirstLastPara="1" vertOverflow="clip" horzOverflow="clip" vert="horz" wrap="square" lIns="36576" tIns="18288" rIns="36576" bIns="18288" anchor="ctr" anchorCtr="1">
-      <a:spAutoFit/>
-    </cs:bodyPr>
-  </cs:dataLabelCallout>
-  <cs:dataPoint>
-    <cs:lnRef idx="0"/>
-    <cs:fillRef idx="0">
-      <cs:styleClr val="auto"/>
-    </cs:fillRef>
-    <cs:effectRef idx="0"/>
-    <cs:fontRef idx="minor">
-      <a:schemeClr val="tx1"/>
-    </cs:fontRef>
-    <cs:spPr>
-      <a:solidFill>
-        <a:schemeClr val="phClr">
-          <a:alpha val="70000"/>
-        </a:schemeClr>
-      </a:solidFill>
-    </cs:spPr>
-  </cs:dataPoint>
-  <cs:dataPoint3D>
-    <cs:lnRef idx="0"/>
-    <cs:fillRef idx="0">
-      <cs:styleClr val="auto"/>
-    </cs:fillRef>
-    <cs:effectRef idx="0"/>
-    <cs:fontRef idx="minor">
-      <a:schemeClr val="tx1"/>
-    </cs:fontRef>
-    <cs:spPr>
-      <a:solidFill>
-        <a:schemeClr val="phClr">
-          <a:alpha val="70000"/>
-        </a:schemeClr>
-      </a:solidFill>
-    </cs:spPr>
-  </cs:dataPoint3D>
-  <cs:dataPointLine>
-    <cs:lnRef idx="0">
-      <cs:styleClr val="auto"/>
-    </cs:lnRef>
-    <cs:fillRef idx="0"/>
-    <cs:effectRef idx="0"/>
-    <cs:fontRef idx="minor">
-      <a:schemeClr val="dk1"/>
-    </cs:fontRef>
-    <cs:spPr>
-      <a:ln w="28575" cap="rnd">
-        <a:solidFill>
-          <a:schemeClr val="phClr"/>
-        </a:solidFill>
-        <a:round/>
-      </a:ln>
-    </cs:spPr>
-  </cs:dataPointLine>
-  <cs:dataPointMarker>
-    <cs:lnRef idx="0">
-      <cs:styleClr val="auto"/>
-    </cs:lnRef>
-    <cs:fillRef idx="0">
-      <cs:styleClr val="auto"/>
-    </cs:fillRef>
-    <cs:effectRef idx="0"/>
-    <cs:fontRef idx="minor">
-      <a:schemeClr val="dk1"/>
-    </cs:fontRef>
-    <cs:spPr>
-      <a:gradFill>
-        <a:gsLst>
-          <a:gs pos="0">
-            <a:schemeClr val="phClr"/>
-          </a:gs>
-          <a:gs pos="46000">
-            <a:schemeClr val="phClr"/>
-          </a:gs>
-          <a:gs pos="100000">
-            <a:schemeClr val="phClr">
-              <a:lumMod val="20000"/>
-              <a:lumOff val="80000"/>
-              <a:alpha val="0"/>
-            </a:schemeClr>
-          </a:gs>
-        </a:gsLst>
-        <a:path path="circle">
-          <a:fillToRect l="50000" t="-80000" r="50000" b="180000"/>
-        </a:path>
-      </a:gradFill>
-      <a:ln w="9525" cap="flat" cmpd="sng" algn="ctr">
-        <a:solidFill>
-          <a:schemeClr val="phClr">
-            <a:shade val="95000"/>
-          </a:schemeClr>
-        </a:solidFill>
-        <a:round/>
-      </a:ln>
-    </cs:spPr>
-  </cs:dataPointMarker>
-  <cs:dataPointMarkerLayout symbol="circle" size="6"/>
-  <cs:dataPointWireframe>
-    <cs:lnRef idx="0">
-      <cs:styleClr val="auto"/>
-    </cs:lnRef>
-    <cs:fillRef idx="0"/>
-    <cs:effectRef idx="0"/>
-    <cs:fontRef idx="minor">
-      <a:schemeClr val="dk1"/>
-    </cs:fontRef>
-    <cs:spPr>
-      <a:ln w="9525" cap="rnd">
-        <a:solidFill>
-          <a:schemeClr val="phClr"/>
-        </a:solidFill>
-        <a:round/>
-      </a:ln>
-    </cs:spPr>
-  </cs:dataPointWireframe>
-  <cs:dataTable>
-    <cs:lnRef idx="0"/>
-    <cs:fillRef idx="0"/>
-    <cs:effectRef idx="0"/>
-    <cs:fontRef idx="minor">
-      <a:schemeClr val="tx1">
-        <a:lumMod val="65000"/>
-        <a:lumOff val="35000"/>
-      </a:schemeClr>
-    </cs:fontRef>
-    <cs:spPr>
-      <a:ln w="9525">
-        <a:solidFill>
-          <a:schemeClr val="tx1">
-            <a:lumMod val="15000"/>
-            <a:lumOff val="85000"/>
-          </a:schemeClr>
-        </a:solidFill>
-      </a:ln>
-    </cs:spPr>
-    <cs:defRPr sz="900" kern="1200"/>
-  </cs:dataTable>
-  <cs:downBar>
-    <cs:lnRef idx="0"/>
-    <cs:fillRef idx="0"/>
-    <cs:effectRef idx="0"/>
-    <cs:fontRef idx="minor">
-      <a:schemeClr val="dk1"/>
-    </cs:fontRef>
-    <cs:spPr>
-      <a:solidFill>
-        <a:schemeClr val="dk1">
-          <a:lumMod val="75000"/>
-          <a:lumOff val="25000"/>
-        </a:schemeClr>
-      </a:solidFill>
-      <a:ln w="9525">
-        <a:solidFill>
-          <a:schemeClr val="tx1">
-            <a:lumMod val="65000"/>
-            <a:lumOff val="35000"/>
-          </a:schemeClr>
-        </a:solidFill>
-      </a:ln>
-    </cs:spPr>
-  </cs:downBar>
-  <cs:dropLine>
-    <cs:lnRef idx="0"/>
-    <cs:fillRef idx="0"/>
-    <cs:effectRef idx="0"/>
-    <cs:fontRef idx="minor">
-      <a:schemeClr val="dk1"/>
-    </cs:fontRef>
-    <cs:spPr>
-      <a:ln w="9525">
-        <a:solidFill>
-          <a:schemeClr val="tx1">
-            <a:lumMod val="35000"/>
-            <a:lumOff val="65000"/>
-          </a:schemeClr>
-        </a:solidFill>
-      </a:ln>
-    </cs:spPr>
-  </cs:dropLine>
-  <cs:errorBar>
-    <cs:lnRef idx="0"/>
-    <cs:fillRef idx="0"/>
-    <cs:effectRef idx="0"/>
-    <cs:fontRef idx="minor">
-      <a:schemeClr val="dk1"/>
-    </cs:fontRef>
-    <cs:spPr>
-      <a:ln w="9525" cap="flat" cmpd="sng" algn="ctr">
-        <a:solidFill>
-          <a:schemeClr val="tx1">
-            <a:lumMod val="65000"/>
-            <a:lumOff val="35000"/>
-          </a:schemeClr>
-        </a:solidFill>
-        <a:round/>
-      </a:ln>
-    </cs:spPr>
-  </cs:errorBar>
-  <cs:floor>
-    <cs:lnRef idx="0"/>
-    <cs:fillRef idx="0"/>
-    <cs:effectRef idx="0"/>
-    <cs:fontRef idx="minor">
-      <a:schemeClr val="dk1"/>
-    </cs:fontRef>
-  </cs:floor>
-  <cs:gridlineMajor>
-    <cs:lnRef idx="0"/>
-    <cs:fillRef idx="0"/>
-    <cs:effectRef idx="0"/>
-    <cs:fontRef idx="minor">
-      <a:schemeClr val="dk1"/>
-    </cs:fontRef>
-    <cs:spPr>
-      <a:ln w="9525" cap="flat" cmpd="sng" algn="ctr">
-        <a:gradFill>
-          <a:gsLst>
-            <a:gs pos="0">
-              <a:schemeClr val="tx1">
-                <a:lumMod val="5000"/>
-                <a:lumOff val="95000"/>
-              </a:schemeClr>
-            </a:gs>
-            <a:gs pos="100000">
-              <a:schemeClr val="tx1">
-                <a:lumMod val="15000"/>
-                <a:lumOff val="85000"/>
-              </a:schemeClr>
-            </a:gs>
-          </a:gsLst>
-          <a:lin ang="5400000" scaled="0"/>
-        </a:gradFill>
-        <a:round/>
-      </a:ln>
-    </cs:spPr>
-  </cs:gridlineMajor>
-  <cs:gridlineMinor>
-    <cs:lnRef idx="0"/>
-    <cs:fillRef idx="0"/>
-    <cs:effectRef idx="0"/>
-    <cs:fontRef idx="minor">
-      <a:schemeClr val="dk1"/>
-    </cs:fontRef>
-    <cs:spPr>
-      <a:ln w="9525" cap="flat" cmpd="sng" algn="ctr">
-        <a:gradFill>
-          <a:gsLst>
-            <a:gs pos="0">
-              <a:schemeClr val="tx1">
-                <a:lumMod val="5000"/>
-                <a:lumOff val="95000"/>
-              </a:schemeClr>
-            </a:gs>
-            <a:gs pos="100000">
-              <a:schemeClr val="tx1">
-                <a:lumMod val="15000"/>
-                <a:lumOff val="85000"/>
-              </a:schemeClr>
-            </a:gs>
-          </a:gsLst>
-          <a:lin ang="5400000" scaled="0"/>
-        </a:gradFill>
-        <a:round/>
-      </a:ln>
-    </cs:spPr>
-  </cs:gridlineMinor>
-  <cs:hiLoLine>
-    <cs:lnRef idx="0"/>
-    <cs:fillRef idx="0"/>
-    <cs:effectRef idx="0"/>
-    <cs:fontRef idx="minor">
-      <a:schemeClr val="dk1"/>
-    </cs:fontRef>
-    <cs:spPr>
-      <a:ln w="9525">
-        <a:solidFill>
-          <a:schemeClr val="tx1">
-            <a:lumMod val="50000"/>
-            <a:lumOff val="50000"/>
-          </a:schemeClr>
-        </a:solidFill>
-      </a:ln>
-    </cs:spPr>
-  </cs:hiLoLine>
-  <cs:leaderLine>
-    <cs:lnRef idx="0"/>
-    <cs:fillRef idx="0"/>
-    <cs:effectRef idx="0"/>
-    <cs:fontRef idx="minor">
-      <a:schemeClr val="dk1"/>
-    </cs:fontRef>
-    <cs:spPr>
-      <a:ln w="9525">
-        <a:solidFill>
-          <a:schemeClr val="tx1">
-            <a:lumMod val="35000"/>
-            <a:lumOff val="65000"/>
-          </a:schemeClr>
-        </a:solidFill>
-      </a:ln>
-    </cs:spPr>
-  </cs:leaderLine>
-  <cs:legend>
-    <cs:lnRef idx="0"/>
-    <cs:fillRef idx="0"/>
-    <cs:effectRef idx="0"/>
-    <cs:fontRef idx="minor">
-      <a:schemeClr val="tx1">
-        <a:lumMod val="65000"/>
-        <a:lumOff val="35000"/>
-      </a:schemeClr>
-    </cs:fontRef>
-    <cs:defRPr sz="900" kern="1200"/>
-  </cs:legend>
-  <cs:plotArea mods="allowNoFillOverride allowNoLineOverride">
-    <cs:lnRef idx="0"/>
-    <cs:fillRef idx="0"/>
-    <cs:effectRef idx="0"/>
-    <cs:fontRef idx="minor">
-      <a:schemeClr val="dk1"/>
-    </cs:fontRef>
-  </cs:plotArea>
-  <cs:plotArea3D mods="allowNoFillOverride allowNoLineOverride">
-    <cs:lnRef idx="0"/>
-    <cs:fillRef idx="0"/>
-    <cs:effectRef idx="0"/>
-    <cs:fontRef idx="minor">
-      <a:schemeClr val="dk1"/>
-    </cs:fontRef>
-  </cs:plotArea3D>
-  <cs:seriesAxis>
-    <cs:lnRef idx="0"/>
-    <cs:fillRef idx="0"/>
-    <cs:effectRef idx="0"/>
-    <cs:fontRef idx="minor">
-      <a:schemeClr val="tx1">
-        <a:lumMod val="65000"/>
-        <a:lumOff val="35000"/>
-      </a:schemeClr>
-    </cs:fontRef>
-    <cs:spPr>
-      <a:ln w="9525" cap="flat" cmpd="sng" algn="ctr">
-        <a:solidFill>
-          <a:schemeClr val="tx1">
-            <a:lumMod val="15000"/>
-            <a:lumOff val="85000"/>
-          </a:schemeClr>
-        </a:solidFill>
-        <a:round/>
-        <a:headEnd type="none" w="sm" len="sm"/>
-        <a:tailEnd type="none" w="sm" len="sm"/>
-      </a:ln>
-    </cs:spPr>
-    <cs:defRPr sz="900" kern="1200"/>
-  </cs:seriesAxis>
-  <cs:seriesLine>
-    <cs:lnRef idx="0"/>
-    <cs:fillRef idx="0"/>
-    <cs:effectRef idx="0"/>
-    <cs:fontRef idx="minor">
-      <a:schemeClr val="dk1"/>
-    </cs:fontRef>
-    <cs:spPr>
-      <a:ln w="9525">
-        <a:solidFill>
-          <a:schemeClr val="tx1">
-            <a:lumMod val="35000"/>
-            <a:lumOff val="65000"/>
-          </a:schemeClr>
-        </a:solidFill>
-        <a:round/>
-      </a:ln>
-    </cs:spPr>
-  </cs:seriesLine>
-  <cs:title>
-    <cs:lnRef idx="0"/>
-    <cs:fillRef idx="0"/>
-    <cs:effectRef idx="0"/>
-    <cs:fontRef idx="minor">
-      <a:schemeClr val="tx1">
-        <a:lumMod val="65000"/>
-        <a:lumOff val="35000"/>
-      </a:schemeClr>
-    </cs:fontRef>
-    <cs:defRPr sz="1800" b="1" kern="1200" cap="all" spc="50" baseline="0"/>
-  </cs:title>
-  <cs:trendline>
-    <cs:lnRef idx="0">
-      <cs:styleClr val="auto"/>
-    </cs:lnRef>
-    <cs:fillRef idx="0"/>
-    <cs:effectRef idx="0"/>
-    <cs:fontRef idx="minor">
-      <a:schemeClr val="dk1"/>
-    </cs:fontRef>
-    <cs:spPr>
-      <a:ln w="9525" cap="rnd">
-        <a:solidFill>
-          <a:schemeClr val="phClr"/>
-        </a:solidFill>
-      </a:ln>
-    </cs:spPr>
-  </cs:trendline>
-  <cs:trendlineLabel>
-    <cs:lnRef idx="0"/>
-    <cs:fillRef idx="0"/>
-    <cs:effectRef idx="0"/>
-    <cs:fontRef idx="minor">
-      <a:schemeClr val="tx1">
-        <a:lumMod val="65000"/>
-        <a:lumOff val="35000"/>
-      </a:schemeClr>
-    </cs:fontRef>
-    <cs:defRPr sz="900" kern="1200"/>
-  </cs:trendlineLabel>
-  <cs:upBar>
-    <cs:lnRef idx="0"/>
-    <cs:fillRef idx="0"/>
-    <cs:effectRef idx="0"/>
-    <cs:fontRef idx="minor">
-      <a:schemeClr val="dk1"/>
-    </cs:fontRef>
-    <cs:spPr>
-      <a:solidFill>
-        <a:schemeClr val="lt1"/>
-      </a:solidFill>
-      <a:ln w="9525">
-        <a:solidFill>
-          <a:schemeClr val="tx1">
-            <a:lumMod val="65000"/>
-            <a:lumOff val="35000"/>
-          </a:schemeClr>
-        </a:solidFill>
-      </a:ln>
-    </cs:spPr>
-  </cs:upBar>
-  <cs:valueAxis>
-    <cs:lnRef idx="0"/>
-    <cs:fillRef idx="0"/>
-    <cs:effectRef idx="0"/>
-    <cs:fontRef idx="minor">
-      <a:schemeClr val="tx1">
-        <a:lumMod val="65000"/>
-        <a:lumOff val="35000"/>
-      </a:schemeClr>
-    </cs:fontRef>
-    <cs:defRPr sz="900" kern="1200"/>
-  </cs:valueAxis>
-  <cs:wall>
-    <cs:lnRef idx="0"/>
-    <cs:fillRef idx="0"/>
-    <cs:effectRef idx="0"/>
-    <cs:fontRef idx="minor">
-      <a:schemeClr val="dk1"/>
-    </cs:fontRef>
-  </cs:wall>
-</cs:chartStyle>
-</file>
-
 <file path=word/glossary/document.xml><?xml version="1.0" encoding="utf-8"?>
 <w:glossaryDocument xmlns:wpc="http://schemas.microsoft.com/office/word/2010/wordprocessingCanvas" xmlns:cx="http://schemas.microsoft.com/office/drawing/2014/chartex" xmlns:cx1="http://schemas.microsoft.com/office/drawing/2015/9/8/chartex" xmlns:cx2="http://schemas.microsoft.com/office/drawing/2015/10/21/chartex" xmlns:cx3="http://schemas.microsoft.com/office/drawing/2016/5/9/chartex" xmlns:cx4="http://schemas.microsoft.com/office/drawing/2016/5/10/chartex" xmlns:cx5="http://schemas.microsoft.com/office/drawing/2016/5/11/chartex" xmlns:cx6="http://schemas.microsoft.com/office/drawing/2016/5/12/chartex" xmlns:cx7="http://schemas.microsoft.com/office/drawing/2016/5/13/chartex" xmlns:cx8="http://schemas.microsoft.com/office/drawing/2016/5/14/chartex" xmlns:mc="http://schemas.openxmlformats.org/markup-compatibility/2006" xmlns:aink="http://schemas.microsoft.com/office/drawing/2016/ink" xmlns:am3d="http://schemas.microsoft.com/office/drawing/2017/model3d" xmlns:o="urn:schemas-microsoft-com:office:office" xmlns:r="http://schemas.openxmlformats.org/officeDocument/2006/relationships" xmlns:m="http://schemas.openxmlformats.org/officeDocument/2006/math" xmlns:v="urn:schemas-microsoft-com:vml" xmlns:wp14="http://schemas.microsoft.com/office/word/2010/wordprocessingDrawing" xmlns:wp="http://schemas.openxmlformats.org/drawingml/2006/wordprocessingDrawing" xmlns:w10="urn:schemas-microsoft-com:office:word" xmlns:w="http://schemas.openxmlformats.org/wordprocessingml/2006/main" xmlns:w14="http://schemas.microsoft.com/office/word/2010/wordml" xmlns:w15="http://schemas.microsoft.com/office/word/2012/wordml" xmlns:w16cex="http://schemas.microsoft.com/office/word/2018/wordml/cex" xmlns:w16cid="http://schemas.microsoft.com/office/word/2016/wordml/cid" xmlns:w16="http://schemas.microsoft.com/office/word/2018/wordml" xmlns:w16se="http://schemas.microsoft.com/office/word/2015/wordml/symex" xmlns:wpg="http://schemas.microsoft.com/office/word/2010/wordprocessingGroup" xmlns:wpi="http://schemas.microsoft.com/office/word/2010/wordprocessingInk" xmlns:wne="http://schemas.microsoft.com/office/word/2006/wordml" xmlns:wps="http://schemas.microsoft.com/office/word/2010/wordprocessingShape" mc:Ignorable="w14 w15 w16se w16cid w16 w16cex wp14">
   <w:docParts>
@@ -5842,11 +5605,17 @@
   <w:rsids>
     <w:rsidRoot w:val="001F3909"/>
     <w:rsid w:val="00093EA7"/>
+    <w:rsid w:val="000E2AFA"/>
     <w:rsid w:val="001F3909"/>
     <w:rsid w:val="00216B70"/>
     <w:rsid w:val="002D7F6C"/>
+    <w:rsid w:val="007A517E"/>
+    <w:rsid w:val="007F22D7"/>
     <w:rsid w:val="00A160AD"/>
     <w:rsid w:val="00BC5488"/>
+    <w:rsid w:val="00C401A2"/>
+    <w:rsid w:val="00C93153"/>
+    <w:rsid w:val="00EF0BCA"/>
   </w:rsids>
   <m:mathPr>
     <m:mathFont m:val="Cambria Math"/>

</xml_diff>